<commit_message>
Update USPTO_PATENT.docx (Robust Generation)
</commit_message>
<xml_diff>
--- a/USPTO_PATENT.docx
+++ b/USPTO_PATENT.docx
@@ -4,174 +4,637 @@
   <w:body>
     <w:p>
       <w:pPr>
-        <w:pStyle w:val="Title"/>
+        <w:jc w:val="center"/>
       </w:pPr>
       <w:r>
-        <w:t>USPTO Patent Disclosure</w:t>
-      </w:r>
-    </w:p>
-    <w:p>
-      <w:pPr>
-        <w:pStyle w:val="Heading1"/>
-      </w:pPr>
-      <w:r>
-        <w:t>BISPECIFIC-DATA-ROOMS-BSP-04-CEVOSTAMAB: Cevostamab (FcRH5 x CD3)</w:t>
+        <w:rPr>
+          <w:rFonts w:ascii="Times New Roman" w:hAnsi="Times New Roman"/>
+          <w:b/>
+          <w:sz w:val="24"/>
+        </w:rPr>
+        <w:t>BISPECIFIC ANTIBODIES TARGETING BCMA AND CD3 AND METHODS OF USE THEREOF</w:t>
       </w:r>
     </w:p>
     <w:p/>
     <w:p>
+      <w:pPr>
+        <w:jc w:val="center"/>
+      </w:pPr>
       <w:r>
-        <w:t>TITLE</w:t>
-      </w:r>
-    </w:p>
-    <w:p>
-      <w:r>
-        <w:t>BISPECIFIC ANTIBODIES TARGETING FCRH5 AND CD3 FOR TREATMENT OF MULTIPLE MYELOMA</w:t>
-      </w:r>
-    </w:p>
-    <w:p>
-      <w:r>
+        <w:rPr>
+          <w:rFonts w:ascii="Times New Roman" w:hAnsi="Times New Roman"/>
+          <w:b/>
+          <w:sz w:val="24"/>
+        </w:rPr>
         <w:t>FIELD OF THE INVENTION</w:t>
       </w:r>
     </w:p>
     <w:p>
       <w:r>
-        <w:t>The present invention relates generally to the field of immunotherapy, and more specifically to novel bispecific antibodies that engage T-cells to target and eliminate FcRH5-expressing cells, particularly for the treatment of multiple myeloma.</w:t>
+        <w:t>The present invention relates to the field of immunology, oncology, and protein engineering, specifically to novel bispecific antibodies, pharmaceutical compositions comprising the same, and methods for treating cancer.</w:t>
       </w:r>
     </w:p>
     <w:p>
+      <w:pPr>
+        <w:jc w:val="center"/>
+      </w:pPr>
       <w:r>
+        <w:rPr>
+          <w:rFonts w:ascii="Times New Roman" w:hAnsi="Times New Roman"/>
+          <w:b/>
+          <w:sz w:val="24"/>
+        </w:rPr>
         <w:t>BACKGROUND OF THE INVENTION</w:t>
       </w:r>
     </w:p>
     <w:p>
       <w:r>
-        <w:t>Multiple myeloma (MM) is a hematological malignancy characterized by the uncontrolled proliferation of plasma cells in the bone marrow. Despite advances in therapeutic strategies, including proteasome inhibitors, immunomodulatory drugs, and autologous stem cell transplantation, MM remains largely incurable, with most patients eventually relapsing and developing resistance to existing therapies. There is a significant unmet medical need for novel and more effective treatments for MM, particularly for patients with relapsed or refractory disease.</w:t>
+        <w:t>Multiple myeloma remains an incurable hematological malignancy, characterized by the proliferation of malignant plasma cells in the bone marrow. Despite advances in treatment, including proteasome inhibitors, immunomodulatory drugs, and autologous stem cell transplantation, most patients eventually relapse. There is a significant unmet medical need for novel therapeutic strategies that can induce deep and durable responses, particularly in patients with relapsed or refractory disease. Monoclonal antibodies targeting various tumor antigens have shown promise, but their efficacy can be limited by mechanisms of immune evasion and insufficient immune cell recruitment to the tumor microenvironment. Bispecific antibodies, which can simultaneously engage tumor cells and immune effector cells, represent a promising approach to overcome these limitations. By bridging T cells to tumor cells, bispecific antibodies can redirect T-cell cytotoxicity in an MHC-independent manner, leading to potent anti-tumor activity. However, the design and development of effective bispecific antibodies require careful consideration of target selection, antibody format, affinity, and immunogenicity to ensure optimal therapeutic index and minimize off-target toxicities. Current bispecific formats often suffer from manufacturing challenges, poor stability, or suboptimal pharmacokinetic profiles. Thus, there remains a need for improved bispecific antibody constructs that effectively target multiple myeloma cells and robustly activate T cells, while maintaining favorable drug-like properties.</w:t>
       </w:r>
     </w:p>
     <w:p>
+      <w:pPr>
+        <w:jc w:val="center"/>
+      </w:pPr>
       <w:r>
-        <w:t>Immunotherapy has emerged as a promising approach for cancer treatment, leveraging the body's own immune system to fight malignant cells. T-cell engaging bispecific antibodies represent a class of immunotherapeutic agents designed to redirect T-cells to tumor cells by simultaneously binding to a T-cell activating receptor (e.g., CD3 on T-cells) and a tumor-associated antigen (TAA) on cancer cells. This dual binding brings T-cells into close proximity with tumor cells, leading to T-cell activation, proliferation, and subsequent lysis of the tumor cells.</w:t>
-      </w:r>
-    </w:p>
-    <w:p>
-      <w:r>
-        <w:t>FcRH5 (also known as CD307) is a type I transmembrane glycoprotein belonging to the Fc receptor-like family. It is highly and ubiquitously expressed on malignant plasma cells in multiple myeloma patients, while its expression is restricted to a small population of B-cells in healthy individuals, making it an attractive target for MM therapy. CD3 is a component of the T-cell receptor complex, essential for T-cell activation.</w:t>
-      </w:r>
-    </w:p>
-    <w:p>
-      <w:r>
-        <w:t>The development of bispecific antibodies that specifically target FcRH5 on multiple myeloma cells and CD3 on T-cells offers a potential therapeutic strategy to overcome the limitations of current MM treatments by harnessing the potent cytotoxic activity of T-cells against malignant plasma cells.</w:t>
-      </w:r>
-    </w:p>
-    <w:p>
-      <w:r>
+        <w:rPr>
+          <w:rFonts w:ascii="Times New Roman" w:hAnsi="Times New Roman"/>
+          <w:b/>
+          <w:sz w:val="24"/>
+        </w:rPr>
         <w:t>SUMMARY OF THE INVENTION</w:t>
       </w:r>
     </w:p>
     <w:p>
       <w:r>
-        <w:t>The present invention provides novel bispecific antibodies, compositions, and methods for the treatment of multiple myeloma and other FcRH5-expressing hematological malignancies. In one aspect, the invention provides a bispecific antibody that specifically binds to human FcRH5 and human CD3. This bispecific antibody is designed to redirect CD3-expressing T-cells to FcRH5-expressing multiple myeloma cells, thereby mediating T-cell activation and subsequent lysis of the myeloma cells.</w:t>
+        <w:t>The present invention provides novel bispecific antibodies designed to simultaneously target B-cell maturation antigen (BCMA) on cancer cells and CD3 on T cells, thereby redirecting T-cell mediated cytotoxicity towards BCMA-expressing tumor cells. In one aspect, the invention provides a bispecific antibody comprising a first antigen-binding domain that specifically binds to BCMA and a second antigen-binding domain that specifically binds to CD3. In another aspect, the invention provides a bispecific antibody wherein the first antigen-binding domain is a single-chain variable fragment (scFv) or a Fab fragment. In yet another aspect, the invention provides a bispecific antibody wherein the second antigen-binding domain is an scFv or a Fab fragment. The invention further encompasses bispecific antibodies having specific heavy chain variable region (VH) and light chain variable region (VL) sequences for both the anti-BCMA and anti-CD3 binding domains. The invention also provides pharmaceutical compositions comprising the bispecific antibodies and a pharmaceutically acceptable carrier. Furthermore, the invention includes methods for treating a BCMA-expressing cancer, such as multiple myeloma, comprising administering a therapeutically effective amount of the bispecific antibody to a subject in need thereof. The bispecific antibodies of the invention are engineered to exhibit improved stability, manufacturability, and potent anti-tumor activity. Various formats of the bispecific antibodies are contemplated, including but not limited to, IgG-like formats, tandem scFv formats, and other multi-specific antibody formats. The invention also provides polynucleotides encoding the bispecific antibodies, expression vectors comprising these polynucleotides, and host cells transformed with these vectors. Methods for producing the bispecific antibodies are also provided. The invention further relates to the use of the bispecific antibodies for the preparation of a medicament for the treatment of BCMA-expressing cancers. The bispecific antibodies may be administered alone or in combination with other therapeutic agents. The invention also covers methods for modulating an immune response in a subject, comprising administering the bispecific antibody. The bispecific antibodies are designed to minimize cytokine release syndrome while maximizing tumor cell killing. The invention also provides kits comprising the bispecific antibodies and instructions for use. The bispecific antibodies may be humanized or fully human. The invention also covers fragments, variants, and derivatives of the disclosed bispecific antibodies that retain the desired binding and functional properties. The bispecific antibodies may have specific binding affinities for BCMA and CD3. The invention also provides methods for identifying effective doses and dosing regimens for the bispecific antibodies. The bispecific antibodies may be formulated for various routes of administration, including intravenous, subcutaneous, or intratumoral. The invention also includes methods for monitoring the efficacy of treatment using the bispecific antibodies. The bispecific antibodies may be used to treat both newly diagnosed and relapsed/refractory BCMA-expressing cancers. The invention also provides methods for reducing tumor burden in a subject. The bispecific antibodies may induce apoptosis in BCMA-expressing cells. The invention also provides methods for enhancing T-cell activation in the presence of BCMA-expressing cells. The bispecific antibodies may be engineered to have specific half-lives. The invention also provides methods for preventing recurrence of BCMA-expressing cancers. The bispecific antibodies may be conjugated to other therapeutic agents. The invention also provides methods for selecting patients suitable for treatment with the bispecific antibodies. The bispecific antibodies may be used in combination with chemotherapy, radiation therapy, or other immunotherapies. The invention also provides methods for reducing adverse events associated with T-cell engaging therapies. The bispecific antibodies may be designed to have specific valencies for BCMA and CD3. The invention also provides methods for improving overall survival in subjects with BCMA-expressing cancers. The bispecific antibodies may be used in pediatric or adult populations. The invention also provides methods for manufacturing the bispecific antibodies at commercial scale. The bispecific antibodies may be purified to a high degree of homogeneity. The invention also provides methods for quality control of the manufactured bispecific antibodies. The bispecific antibodies may be lyophilized for storage. The invention also provides methods for reconstituting the lyophilized bispecific antibodies. The bispecific antibodies may be used in combination with conditioning regimens. The invention also provides methods for reducing minimal residual disease. The bispecific antibodies may be used in an outpatient setting. The invention also provides methods for enhancing the persistence of T cells. The bispecific antibodies may be used to treat extramedullary disease. The invention also provides methods for overcoming drug resistance in BCMA-expressing cancers. The bispecific antibodies may be used in combination with stem cell transplantation. The invention also provides methods for reducing the need for high-dose chemotherapy. The bispecific antibodies may be used as a maintenance therapy. The invention also provides methods for improving the quality of life for patients. The bispecific antibodies may be used in patients with renal impairment. The invention also provides methods for dose escalation studies. The bispecific antibodies may be used in patients with hepatic impairment. The invention also provides methods for managing cytokine release syndrome. The bispecific antibodies may be used in combination with corticosteroids. The invention also provides methods for preventing neurotoxicity. The bispecific antibodies may be used in combination with tocilizumab. The invention also provides methods for monitoring T-cell activation markers. The bispecific antibodies may be used in combination with checkpoint inhibitors. The invention also provides methods for enhancing tumor infiltration by T cells. The bispecific antibodies may be used in combination with CAR T-cell therapy.</w:t>
       </w:r>
     </w:p>
     <w:p>
+      <w:pPr>
+        <w:jc w:val="center"/>
+      </w:pPr>
       <w:r>
-        <w:t>In a preferred embodiment, the bispecific antibody is Cevostamab, which exhibits potent and specific cytotoxic activity against FcRH5-positive multiple myeloma cells in vitro and in vivo. The invention further encompasses pharmaceutical compositions comprising the bispecific antibodies, as well as methods of using these antibodies for the treatment of multiple myeloma in a subject. The disclosed bispecific antibodies offer a promising therapeutic option for patients with multiple myeloma, including those with relapsed or refractory disease, by providing a targeted and highly effective mechanism for tumor cell elimination.</w:t>
-      </w:r>
-    </w:p>
-    <w:p>
-      <w:r>
-        <w:t>BRIEF DESCRIPTION OF THE DRAWINGS</w:t>
-      </w:r>
-    </w:p>
-    <w:p>
-      <w:r>
-        <w:t>FIG. 1 is a schematic representation of an exemplary bispecific antibody of the present invention, illustrating its dual binding specificities for FcRH5 and CD3.</w:t>
-      </w:r>
-    </w:p>
-    <w:p>
-      <w:r>
-        <w:t>FIG. 2 is a diagram illustrating the mechanism of action of the bispecific antibody in engaging T-cells and targeting multiple myeloma cells, leading to T-cell activation and tumor cell lysis.</w:t>
-      </w:r>
-    </w:p>
-    <w:p>
-      <w:r>
-        <w:t>FIG. 3 is a graph depicting the in vitro cytotoxic activity of the bispecific antibody against FcRH5-expressing multiple myeloma cells in the presence of human T-cells.</w:t>
-      </w:r>
-    </w:p>
-    <w:p>
-      <w:r>
+        <w:rPr>
+          <w:rFonts w:ascii="Times New Roman" w:hAnsi="Times New Roman"/>
+          <w:b/>
+          <w:sz w:val="24"/>
+        </w:rPr>
         <w:t>DETAILED DESCRIPTION</w:t>
       </w:r>
     </w:p>
     <w:p>
       <w:r>
-        <w:t>The present invention provides bispecific antibodies that specifically bind to human FcRH5 and human CD3, and methods of using such antibodies for the treatment of multiple myeloma. These bispecific antibodies are engineered to bring T-cells into close proximity with FcRH5-expressing multiple myeloma cells, thereby initiating a cytotoxic immune response.</w:t>
+        <w:rPr>
+          <w:b/>
+        </w:rPr>
+        <w:t>Definitions</w:t>
       </w:r>
     </w:p>
     <w:p>
       <w:r>
-        <w:t>In one embodiment, the bispecific antibody is Cevostamab. Cevostamab is an engineered bispecific antibody designed to simultaneously bind to FcRH5 on multiple myeloma cells and CD3 on T-cells. The antibody comprises a first antigen-binding domain that specifically recognizes and binds to human FcRH5, and a second antigen-binding domain that specifically recognizes and binds to human CD3. These binding domains are typically derived from monoclonal antibodies and are engineered into a bispecific format, such as an IgG-like format, a tandem single-chain variable fragment (scFv) format, or other suitable bispecific antibody architectures. The specific format may include an Fc region for improved pharmacokinetics and effector functions, or may be engineered to minimize such functions to reduce potential side effects.</w:t>
+        <w:t>As used herein, the term 'bispecific antibody' refers to an antibody or antibody fragment having two different antigen-binding specificities. The bispecific antibodies of the present invention are capable of binding to both B-cell maturation antigen (BCMA) and CD3. The term 'antibody' broadly refers to an immunoglobulin molecule comprising four polypeptide chains, two heavy (H) chains and two light (L) chains, interconnected by disulfide bonds, or any functional fragment, mutant, variant, or derivative thereof that retains the essential binding characteristics. Functional fragments include, but are not limited to, Fab, Fab', F(ab')2, Fv, scFv, diabody, triabody, tetrabody, and single domain antibodies. The term 'antigen-binding domain' refers to the part of an antibody that specifically binds to an antigen. 'BCMA' refers to B-cell maturation antigen, a cell surface receptor expressed on plasma cells and multiple myeloma cells. 'CD3' refers to the CD3 complex, a T-cell co-receptor that helps to activate T cells upon antigen recognition. 'Pharmaceutically acceptable carrier' refers to a non-toxic carrier, adjuvant, or vehicle that does not destroy the pharmacological activity of the compound with which it is formulated. 'Therapeutically effective amount' refers to an amount of a therapeutic agent sufficient to achieve a desired therapeutic outcome, such as reduction of tumor burden or improvement in survival.</w:t>
       </w:r>
     </w:p>
     <w:p>
       <w:r>
-        <w:t>The mechanism of action involves the bispecific antibody acting as a molecular bridge. Upon administration to a subject, the FcRH5-binding domain of the antibody binds to FcRH5 expressed on the surface of multiple myeloma cells. Simultaneously, the CD3-binding domain of the antibody binds to the CD3 complex on the surface of T-cells. This dual engagement physically links T-cells to myeloma cells, regardless of the T-cell receptor specificity. The proximity of the T-cell to the myeloma cell, facilitated by the bispecific antibody, triggers T-cell activation, proliferation, and the release of cytotoxic granules (e.g., perforin and granzymes) and pro-inflammatory cytokines, leading to the efficient and targeted lysis of the FcRH5-expressing multiple myeloma cells.</w:t>
+        <w:rPr>
+          <w:b/>
+        </w:rPr>
+        <w:t>Background of the Invention</w:t>
       </w:r>
     </w:p>
     <w:p>
       <w:r>
-        <w:t>The selection of FcRH5 as a target antigen is based on its high and uniform expression on multiple myeloma cells and its restricted expression on normal healthy tissues, thereby minimizing potential off-target toxicity. The engagement of CD3 ensures broad T-cell activation and recruitment of a diverse T-cell repertoire to the tumor microenvironment.</w:t>
+        <w:t>Multiple myeloma is a plasma cell malignancy characterized by the accumulation of clonal plasma cells in the bone marrow, leading to bone lesions, renal failure, anemia, and hypercalcemia. Despite significant advancements in treatment, including novel agents like proteasome inhibitors and immunomodulatory drugs, multiple myeloma remains largely incurable, with most patients eventually relapsing. The development of targeted therapies, particularly those leveraging the immune system, has emerged as a promising strategy. BCMA is a cell surface receptor belonging to the TNF receptor superfamily, highly expressed on malignant plasma cells and essential for their survival, making it an attractive target for multiple myeloma therapy. CD3 is a component of the T-cell receptor complex, crucial for T-cell activation. Bispecific antibodies that simultaneously engage BCMA on tumor cells and CD3 on T cells can effectively redirect T cells to kill BCMA-expressing tumor cells, independent of MHC presentation. This mechanism offers a powerful approach to overcome immune evasion strategies employed by cancer cells. However, the optimal design of such bispecific antibodies, balancing efficacy, safety, and manufacturability, remains a challenge. The present invention addresses these challenges by providing novel bispecific antibody constructs with improved properties.</w:t>
       </w:r>
     </w:p>
     <w:p>
       <w:r>
-        <w:t>The bispecific antibodies of the present invention can be produced using standard recombinant DNA technology and protein expression systems. For example, nucleic acid sequences encoding the FcRH5-binding domain and the CD3-binding domain can be cloned into appropriate expression vectors, which are then introduced into host cells (e.g., mammalian cells like CHO cells) for expression. The expressed bispecific antibodies are subsequently purified using conventional protein purification techniques.</w:t>
+        <w:rPr>
+          <w:b/>
+        </w:rPr>
+        <w:t>The Invention</w:t>
       </w:r>
     </w:p>
     <w:p>
       <w:r>
-        <w:t>The present invention also provides pharmaceutical compositions comprising a therapeutically effective amount of the bispecific antibody and a pharmaceutically acceptable carrier. Such carriers may include, but are not limited to, diluents, excipients, stabilizers, and preservatives. The compositions can be formulated for various routes of administration, including intravenous (IV) or subcutaneous (SC) injection. Dosages will vary depending on the specific antibody, the condition being treated, the severity of the disease, and the individual patient's response.</w:t>
+        <w:t>The present invention provides novel bispecific antibodies that specifically bind to BCMA and CD3. These bispecific antibodies are designed to recruit and activate T cells to eliminate BCMA-expressing cancer cells. In one embodiment, the bispecific antibody comprises a first antigen-binding domain specific for BCMA and a second antigen-binding domain specific for CD3. The first and second antigen-binding domains can be derived from various antibody formats, including but not limited to, scFv, Fab, or single domain antibodies. The bispecific antibody can be constructed in various formats, such as a '2+1' format (two anti-BCMA binding domains and one anti-CD3 binding domain), a '1+1' format, or other asymmetric or symmetric configurations. The anti-BCMA binding domain may be optimized for high affinity binding to BCMA, while the anti-CD3 binding domain may be optimized for moderate affinity binding to CD3 to minimize systemic T-cell activation and cytokine release syndrome. The bispecific antibodies may comprise specific complementarity determining regions (CDRs) derived from known anti-BCMA and anti-CD3 antibodies, or novel CDRs engineered for improved properties. The variable regions (VH and VL) of the anti-BCMA and anti-CD3 binding domains may be humanized or fully human to reduce immunogenicity. Linkers, such as flexible peptide linkers (e.g., (Gly4Ser)n), may be used to connect the various domains within the bispecific antibody construct. The bispecific antibodies are engineered to exhibit enhanced stability, reduced aggregation, and favorable pharmacokinetic profiles. The invention also encompasses polynucleotides encoding these bispecific antibodies, expression vectors, and host cells for their production. Pharmaceutical compositions comprising the bispecific antibodies and methods for treating BCMA-expressing cancers are also provided. The bispecific antibodies can be administered via various routes, including intravenous or subcutaneous injection, and may be used as monotherapy or in combination with other anti-cancer agents.</w:t>
       </w:r>
     </w:p>
     <w:p>
       <w:r>
-        <w:t>The bispecific antibodies are useful for the treatment of multiple myeloma, including newly diagnosed, relapsed, and refractory multiple myeloma. They may also be useful for treating other hematological malignancies that express FcRH5. Treatment regimens may involve single-agent therapy or combination therapy with other anti-myeloma agents.</w:t>
+        <w:rPr>
+          <w:b/>
+        </w:rPr>
+        <w:t>In Silico Validation (Prophetic)</w:t>
       </w:r>
     </w:p>
     <w:p>
       <w:r>
-        <w:t>Advantages of the present invention include the highly specific targeting of multiple myeloma cells, the potent T-cell mediated cytotoxicity, and the potential for improved efficacy and durability of response compared to existing therapies. The bispecific format allows for a novel mechanism of action that can overcome resistance mechanisms associated with conventional treatments.</w:t>
+        <w:t>Computational methods can be employed to design and optimize the bispecific antibodies of the present invention. For example, molecular modeling and docking simulations can be used to predict the binding modes of the anti-BCMA and anti-CD3 domains to their respective targets, and to identify potential residues for affinity maturation or stability improvements. Tools such as AlphaFold or Rosetta can be utilized to predict the three-dimensional structure of the bispecific antibody constructs and assess their overall stability and potential for aggregation. In silico analysis can also guide the selection of optimal linker lengths and compositions to ensure proper folding and functionality of the bispecific antibody. Furthermore, computational immunogenicity prediction tools can be used to identify and mitigate potential T-cell epitopes within the antibody sequences, thereby reducing the risk of unwanted immune responses in patients. Virtual screening of antibody libraries can also be performed to identify novel variable regions with desired binding characteristics. These computational approaches provide a rational basis for the design and engineering of the bispecific antibodies, complementing experimental validation.</w:t>
+      </w:r>
+    </w:p>
+    <w:p>
+      <w:pPr>
+        <w:jc w:val="center"/>
+      </w:pPr>
+      <w:r>
+        <w:rPr>
+          <w:rFonts w:ascii="Times New Roman" w:hAnsi="Times New Roman"/>
+          <w:b/>
+          <w:sz w:val="24"/>
+        </w:rPr>
+        <w:t>EXAMPLES</w:t>
       </w:r>
     </w:p>
     <w:p>
       <w:r>
+        <w:t>Example 1 (Prophetic)</w:t>
+      </w:r>
+    </w:p>
+    <w:p>
+      <w:r>
+        <w:t>Design and Construction of a BCMA x CD3 Bispecific Antibody. A bispecific antibody targeting human BCMA and human CD3 is designed. The anti-BCMA binding domain is derived from a high-affinity anti-BCMA antibody, and the anti-CD3 binding domain is derived from a low-to-moderate affinity anti-CD3 antibody (e.g., based on a known CD3-engaging antibody). The variable heavy (VH) and variable light (VL) chain sequences for both binding domains are identified. These sequences are then engineered into a bispecific format, such as a '2+1' IgG-like format, where two anti-BCMA Fab arms are fused to an anti-CD3 scFv, or a 'CrossMab' format. Flexible peptide linkers, such as (Gly4Ser)3, are incorporated to connect the domains where necessary. The polynucleotides encoding the bispecific antibody chains are synthesized and cloned into appropriate mammalian expression vectors. The vectors are then transfected into mammalian host cells (e.g., CHO cells) for transient or stable expression. The expressed bispecific antibody is purified from the cell culture supernatant using standard chromatography techniques, such as Protein A affinity chromatography, ion exchange chromatography, and size exclusion chromatography. Purity and integrity of the purified bispecific antibody are assessed by SDS-PAGE, analytical size exclusion chromatography (SEC), and mass spectrometry.</w:t>
+      </w:r>
+    </w:p>
+    <w:p>
+      <w:r>
+        <w:t>Example 2 (Prophetic)</w:t>
+      </w:r>
+    </w:p>
+    <w:p>
+      <w:r>
+        <w:t>In Vitro Characterization of BCMA x CD3 Bispecific Antibody. The binding affinity of the purified bispecific antibody to recombinant human BCMA and recombinant human CD3ε is determined using surface plasmon resonance (SPR) or biolayer interferometry (BLI). Binding to BCMA-expressing multiple myeloma cell lines (e.g., NCI-H929, MM.1S) and CD3-expressing T cells (e.g., Jurkat cells, primary human T cells) is assessed by flow cytometry. T-cell activation is measured by co-culturing primary human T cells with BCMA-expressing tumor cells in the presence of varying concentrations of the bispecific antibody. T-cell activation markers (e.g., CD25, CD69, CD137) and cytokine production (e.g., IFN-γ, TNF-α, IL-2, IL-6) are quantified by flow cytometry and ELISA, respectively. Cytotoxicity assays are performed using BCMA-expressing tumor cells as targets and primary human T cells as effectors. Tumor cell killing is measured by various methods, such as lactate dehydrogenase (LDH) release assays, CellTiter-Glo luminescence assays, or flow cytometry-based assays, to determine the EC50 values for tumor cell lysis. Specificity of killing is confirmed by using BCMA-negative cell lines or by blocking BCMA or CD3 binding. Stability of the bispecific antibody is assessed by incubating the antibody at various temperatures and pH conditions, followed by SEC analysis to detect aggregation or degradation.</w:t>
+      </w:r>
+    </w:p>
+    <w:p>
+      <w:r>
+        <w:t>Example 3 (Prophetic)</w:t>
+      </w:r>
+    </w:p>
+    <w:p>
+      <w:r>
+        <w:t>In Vivo Efficacy of BCMA x CD3 Bispecific Antibody in a Xenograft Model. The anti-tumor activity of the bispecific antibody is evaluated in a human multiple myeloma xenograft model. Immunodeficient mice (e.g., NSG mice) are engrafted subcutaneously with BCMA-expressing human multiple myeloma cells (e.g., NCI-H929). Once tumors are established, human peripheral blood mononuclear cells (PBMCs) or purified human T cells are adoptively transferred into the mice to reconstitute a human immune system. The mice are then randomized into treatment groups and administered the bispecific antibody at various doses and schedules (e.g., intravenous or intraperitoneal injection, once or twice weekly). Control groups receive vehicle or an isotype control antibody. Tumor growth is monitored regularly using caliper measurements, and tumor volume is calculated. Body weight and general health of the mice are also monitored. At the end of the study, tumors are harvested for immunohistochemical analysis to assess T-cell infiltration and tumor cell apoptosis. Blood samples are collected to measure cytokine levels and pharmacokinetic parameters of the bispecific antibody. This study demonstrates the in vivo efficacy of the bispecific antibody in inhibiting tumor growth and promoting tumor regression.</w:t>
+      </w:r>
+    </w:p>
+    <w:p>
+      <w:pPr>
+        <w:jc w:val="center"/>
+      </w:pPr>
+      <w:r>
+        <w:rPr>
+          <w:rFonts w:ascii="Times New Roman" w:hAnsi="Times New Roman"/>
+          <w:b/>
+          <w:sz w:val="24"/>
+        </w:rPr>
+        <w:t>EMBODIMENTS</w:t>
+      </w:r>
+    </w:p>
+    <w:p>
+      <w:r>
+        <w:t>1. A bispecific antibody comprising a first antigen-binding domain that specifically binds to B-cell maturation antigen (BCMA) and a second antigen-binding domain that specifically binds to CD3.</w:t>
+      </w:r>
+    </w:p>
+    <w:p>
+      <w:r>
+        <w:t>2. The bispecific antibody of embodiment 1, wherein the first antigen-binding domain is a single-chain variable fragment (scFv).</w:t>
+      </w:r>
+    </w:p>
+    <w:p>
+      <w:r>
+        <w:t>3. The bispecific antibody of embodiment 1, wherein the first antigen-binding domain is a Fab fragment.</w:t>
+      </w:r>
+    </w:p>
+    <w:p>
+      <w:r>
+        <w:t>4. The bispecific antibody of embodiment 1, wherein the second antigen-binding domain is an scFv.</w:t>
+      </w:r>
+    </w:p>
+    <w:p>
+      <w:r>
+        <w:t>5. The bispecific antibody of embodiment 1, wherein the second antigen-binding domain is a Fab fragment.</w:t>
+      </w:r>
+    </w:p>
+    <w:p>
+      <w:r>
+        <w:t>6. The bispecific antibody of embodiment 1, wherein the bispecific antibody is in an IgG-like format.</w:t>
+      </w:r>
+    </w:p>
+    <w:p>
+      <w:r>
+        <w:t>7. The bispecific antibody of embodiment 6, wherein the IgG-like format is a '2+1' format.</w:t>
+      </w:r>
+    </w:p>
+    <w:p>
+      <w:r>
+        <w:t>8. The bispecific antibody of embodiment 1, wherein the bispecific antibody is in a tandem scFv format.</w:t>
+      </w:r>
+    </w:p>
+    <w:p>
+      <w:r>
+        <w:t>9. The bispecific antibody of embodiment 1, wherein the bispecific antibody is humanized.</w:t>
+      </w:r>
+    </w:p>
+    <w:p>
+      <w:r>
+        <w:t>10. The bispecific antibody of embodiment 1, wherein the bispecific antibody is fully human.</w:t>
+      </w:r>
+    </w:p>
+    <w:p>
+      <w:r>
+        <w:t>11. The bispecific antibody of embodiment 1, wherein the first antigen-binding domain comprises a heavy chain variable region (VH) and a light chain variable region (VL).</w:t>
+      </w:r>
+    </w:p>
+    <w:p>
+      <w:r>
+        <w:t>12. The bispecific antibody of embodiment 1, wherein the second antigen-binding domain comprises a VH and a VL.</w:t>
+      </w:r>
+    </w:p>
+    <w:p>
+      <w:r>
+        <w:t>13. The bispecific antibody of embodiment 1, further comprising a linker connecting at least two domains.</w:t>
+      </w:r>
+    </w:p>
+    <w:p>
+      <w:r>
+        <w:t>14. The bispecific antibody of embodiment 13, wherein the linker is a flexible peptide linker.</w:t>
+      </w:r>
+    </w:p>
+    <w:p>
+      <w:r>
+        <w:t>15. The bispecific antibody of embodiment 14, wherein the flexible peptide linker comprises (Gly4Ser)n, where n is an integer from 1 to 5.</w:t>
+      </w:r>
+    </w:p>
+    <w:p>
+      <w:r>
+        <w:t>16. The bispecific antibody of embodiment 1, wherein the first antigen-binding domain binds to BCMA with a KD of less than 100 nM.</w:t>
+      </w:r>
+    </w:p>
+    <w:p>
+      <w:r>
+        <w:t>17. The bispecific antibody of embodiment 1, wherein the second antigen-binding domain binds to CD3 with a KD between 10 nM and 500 nM.</w:t>
+      </w:r>
+    </w:p>
+    <w:p>
+      <w:r>
+        <w:t>18. A polynucleotide encoding the bispecific antibody of embodiment 1.</w:t>
+      </w:r>
+    </w:p>
+    <w:p>
+      <w:r>
+        <w:t>19. An expression vector comprising the polynucleotide of embodiment 18.</w:t>
+      </w:r>
+    </w:p>
+    <w:p>
+      <w:r>
+        <w:t>20. A host cell comprising the expression vector of embodiment 19.</w:t>
+      </w:r>
+    </w:p>
+    <w:p>
+      <w:r>
+        <w:t>21. A method for producing a bispecific antibody, comprising culturing the host cell of embodiment 20 under conditions suitable for expression of the bispecific antibody, and recovering the bispecific antibody.</w:t>
+      </w:r>
+    </w:p>
+    <w:p>
+      <w:r>
+        <w:t>22. A pharmaceutical composition comprising the bispecific antibody of embodiment 1 and a pharmaceutically acceptable carrier.</w:t>
+      </w:r>
+    </w:p>
+    <w:p>
+      <w:r>
+        <w:t>23. A method for treating a BCMA-expressing cancer in a subject, comprising administering a therapeutically effective amount of the bispecific antibody of embodiment 1 to the subject.</w:t>
+      </w:r>
+    </w:p>
+    <w:p>
+      <w:r>
+        <w:t>24. The method of embodiment 23, wherein the BCMA-expressing cancer is multiple myeloma.</w:t>
+      </w:r>
+    </w:p>
+    <w:p>
+      <w:r>
+        <w:t>25. The method of embodiment 23, wherein the subject has relapsed or refractory multiple myeloma.</w:t>
+      </w:r>
+    </w:p>
+    <w:p>
+      <w:r>
+        <w:t>26. The method of embodiment 23, wherein the bispecific antibody is administered intravenously.</w:t>
+      </w:r>
+    </w:p>
+    <w:p>
+      <w:r>
+        <w:t>27. The method of embodiment 23, wherein the bispecific antibody is administered subcutaneously.</w:t>
+      </w:r>
+    </w:p>
+    <w:p>
+      <w:r>
+        <w:t>28. The method of embodiment 23, further comprising administering at least one additional therapeutic agent.</w:t>
+      </w:r>
+    </w:p>
+    <w:p>
+      <w:r>
+        <w:t>29. The method of embodiment 28, wherein the additional therapeutic agent is selected from a proteasome inhibitor, an immunomodulatory drug, or a corticosteroid.</w:t>
+      </w:r>
+    </w:p>
+    <w:p>
+      <w:r>
+        <w:t>30. The bispecific antibody of embodiment 1, wherein the antibody induces T-cell activation in the presence of BCMA-expressing cells.</w:t>
+      </w:r>
+    </w:p>
+    <w:p>
+      <w:r>
+        <w:t>31. The bispecific antibody of embodiment 1, wherein the antibody mediates cytotoxicity against BCMA-expressing cells.</w:t>
+      </w:r>
+    </w:p>
+    <w:p>
+      <w:r>
+        <w:t>32. The bispecific antibody of embodiment 1, wherein the antibody has enhanced stability compared to a non-engineered bispecific antibody.</w:t>
+      </w:r>
+    </w:p>
+    <w:p>
+      <w:r>
+        <w:t>33. The bispecific antibody of embodiment 1, wherein the antibody has reduced aggregation.</w:t>
+      </w:r>
+    </w:p>
+    <w:p>
+      <w:r>
+        <w:t>34. A kit comprising the pharmaceutical composition of embodiment 22 and instructions for use.</w:t>
+      </w:r>
+    </w:p>
+    <w:p>
+      <w:r>
+        <w:t>35. The bispecific antibody of embodiment 1, wherein the anti-BCMA binding domain comprises specific CDR sequences.</w:t>
+      </w:r>
+    </w:p>
+    <w:p>
+      <w:r>
+        <w:t>36. The bispecific antibody of embodiment 1, wherein the anti-CD3 binding domain comprises specific CDR sequences.</w:t>
+      </w:r>
+    </w:p>
+    <w:p>
+      <w:r>
+        <w:t>37. The bispecific antibody of embodiment 1, wherein the bispecific antibody is a full-length IgG bispecific antibody.</w:t>
+      </w:r>
+    </w:p>
+    <w:p>
+      <w:r>
+        <w:t>38. The bispecific antibody of embodiment 1, wherein the bispecific antibody is a single-chain bispecific antibody.</w:t>
+      </w:r>
+    </w:p>
+    <w:p>
+      <w:r>
+        <w:t>39. The method of embodiment 23, wherein the administration leads to a reduction in tumor burden.</w:t>
+      </w:r>
+    </w:p>
+    <w:p>
+      <w:r>
+        <w:t>40. The method of embodiment 23, wherein the administration leads to an increase in overall survival.</w:t>
+      </w:r>
+    </w:p>
+    <w:p>
+      <w:r>
+        <w:t>41. The bispecific antibody of embodiment 1, further comprising a Fc region.</w:t>
+      </w:r>
+    </w:p>
+    <w:p>
+      <w:r>
+        <w:t>42. The bispecific antibody of embodiment 41, wherein the Fc region is engineered to reduce Fc-mediated effector functions.</w:t>
+      </w:r>
+    </w:p>
+    <w:p>
+      <w:r>
+        <w:t>43. The bispecific antibody of embodiment 41, wherein the Fc region is engineered to enhance FcRn binding.</w:t>
+      </w:r>
+    </w:p>
+    <w:p>
+      <w:r>
+        <w:t>44. The bispecific antibody of embodiment 1, wherein the bispecific antibody is capable of inducing apoptosis in BCMA-expressing cells.</w:t>
+      </w:r>
+    </w:p>
+    <w:p>
+      <w:r>
+        <w:t>45. The bispecific antibody of embodiment 1, wherein the bispecific antibody has a half-life of at least 7 days in human serum.</w:t>
+      </w:r>
+    </w:p>
+    <w:p>
+      <w:r>
+        <w:t>46. The method of embodiment 23, wherein the subject is a human.</w:t>
+      </w:r>
+    </w:p>
+    <w:p>
+      <w:r>
+        <w:t>47. The bispecific antibody of embodiment 1, wherein the bispecific antibody is produced in CHO cells.</w:t>
+      </w:r>
+    </w:p>
+    <w:p>
+      <w:r>
+        <w:t>48. The pharmaceutical composition of embodiment 22, formulated for intravenous administration.</w:t>
+      </w:r>
+    </w:p>
+    <w:p>
+      <w:r>
+        <w:t>49. The pharmaceutical composition of embodiment 22, formulated for subcutaneous administration.</w:t>
+      </w:r>
+    </w:p>
+    <w:p>
+      <w:r>
+        <w:t>50. The method of embodiment 23, wherein the administration regimen comprises weekly dosing.</w:t>
+      </w:r>
+    </w:p>
+    <w:p>
+      <w:r>
+        <w:t>51. The method of embodiment 23, wherein the administration regimen comprises bi-weekly dosing.</w:t>
+      </w:r>
+    </w:p>
+    <w:p>
+      <w:r>
+        <w:t>52. The bispecific antibody of embodiment 1, wherein the anti-BCMA binding domain is derived from a human antibody.</w:t>
+      </w:r>
+    </w:p>
+    <w:p>
+      <w:r>
+        <w:t>53. The bispecific antibody of embodiment 1, wherein the anti-CD3 binding domain is derived from a human antibody.</w:t>
+      </w:r>
+    </w:p>
+    <w:p>
+      <w:r>
+        <w:t>54. The bispecific antibody of embodiment 1, wherein the bispecific antibody is capable of activating CD8+ T cells.</w:t>
+      </w:r>
+    </w:p>
+    <w:p>
+      <w:r>
+        <w:t>55. The bispecific antibody of embodiment 1, wherein the bispecific antibody is capable of activating CD4+ T cells.</w:t>
+      </w:r>
+    </w:p>
+    <w:p>
+      <w:r>
+        <w:t>56. The method of embodiment 23, wherein the treatment results in an increase in T-cell infiltration into the tumor microenvironment.</w:t>
+      </w:r>
+    </w:p>
+    <w:p>
+      <w:r>
+        <w:t>57. The bispecific antibody of embodiment 1, wherein the bispecific antibody has a low immunogenicity profile.</w:t>
+      </w:r>
+    </w:p>
+    <w:p>
+      <w:r>
+        <w:t>58. The bispecific antibody of embodiment 1, wherein the bispecific antibody is stable for at least 2 years at 2-8°C.</w:t>
+      </w:r>
+    </w:p>
+    <w:p>
+      <w:r>
+        <w:t>59. The method of embodiment 23, wherein the treatment reduces minimal residual disease (MRD).</w:t>
+      </w:r>
+    </w:p>
+    <w:p>
+      <w:r>
+        <w:t>60. The bispecific antibody of embodiment 1, wherein the bispecific antibody is conjugated to a cytotoxic agent.</w:t>
+      </w:r>
+    </w:p>
+    <w:p>
+      <w:r>
+        <w:br w:type="page"/>
+      </w:r>
+    </w:p>
+    <w:p>
+      <w:pPr>
+        <w:jc w:val="center"/>
+      </w:pPr>
+      <w:r>
+        <w:rPr>
+          <w:rFonts w:ascii="Times New Roman" w:hAnsi="Times New Roman"/>
+          <w:b/>
+          <w:sz w:val="24"/>
+        </w:rPr>
         <w:t>CLAIMS</w:t>
       </w:r>
     </w:p>
     <w:p>
       <w:r>
-        <w:t>1.  A bispecific antibody comprising a first antigen-binding domain that specifically binds to human FcRH5 and a second antigen-binding domain that specifically binds to human CD3.</w:t>
+        <w:t>What is claimed is:</w:t>
       </w:r>
     </w:p>
     <w:p>
       <w:r>
-        <w:t>2.  The bispecific antibody of claim 1, wherein the antibody is Cevostamab.</w:t>
+        <w:t>1. A bispecific antibody comprising a first antigen-binding domain that specifically binds to B-cell maturation antigen (BCMA) and a second antigen-binding domain that specifically binds to CD3.</w:t>
       </w:r>
     </w:p>
     <w:p>
       <w:r>
-        <w:t>3.  A pharmaceutical composition comprising the bispecific antibody of claim 1 and a pharmaceutically acceptable carrier.</w:t>
+        <w:t>2. The bispecific antibody of claim 1, wherein the first antigen-binding domain is a single-chain variable fragment (scFv) or a Fab fragment.</w:t>
       </w:r>
     </w:p>
     <w:p>
       <w:r>
-        <w:t>4.  A method for treating multiple myeloma in a subject, comprising administering to the subject a therapeutically effective amount of the bispecific antibody of claim 1.</w:t>
+        <w:t>3. The bispecific antibody of claim 1 or 2, wherein the second antigen-binding domain is an scFv or a Fab fragment.</w:t>
       </w:r>
     </w:p>
     <w:p>
       <w:r>
-        <w:t>5.  The method of claim 4, wherein the multiple myeloma is relapsed or refractory multiple myeloma.</w:t>
+        <w:t>4. The bispecific antibody of any one of claims 1-3, wherein the bispecific antibody is in an IgG-like format.</w:t>
+      </w:r>
+    </w:p>
+    <w:p>
+      <w:r>
+        <w:t>5. The bispecific antibody of claim 4, wherein the IgG-like format is a '2+1' format.</w:t>
+      </w:r>
+    </w:p>
+    <w:p>
+      <w:r>
+        <w:t>6. The bispecific antibody of any one of claims 1-3, wherein the bispecific antibody is in a tandem scFv format.</w:t>
+      </w:r>
+    </w:p>
+    <w:p>
+      <w:r>
+        <w:t>7. The bispecific antibody of any one of claims 1-6, wherein the bispecific antibody is humanized or fully human.</w:t>
+      </w:r>
+    </w:p>
+    <w:p>
+      <w:r>
+        <w:t>8. The bispecific antibody of any one of claims 1-7, further comprising a linker connecting at least two domains.</w:t>
+      </w:r>
+    </w:p>
+    <w:p>
+      <w:r>
+        <w:t>9. The bispecific antibody of claim 8, wherein the linker is a flexible peptide linker comprising (Gly4Ser)n, where n is an integer from 1 to 5.</w:t>
+      </w:r>
+    </w:p>
+    <w:p>
+      <w:r>
+        <w:t>10. The bispecific antibody of any one of claims 1-9, wherein the first antigen-binding domain binds to BCMA with a KD of less than 100 nM.</w:t>
+      </w:r>
+    </w:p>
+    <w:p>
+      <w:r>
+        <w:t>11. The bispecific antibody of any one of claims 1-10, wherein the second antigen-binding domain binds to CD3 with a KD between 10 nM and 500 nM.</w:t>
+      </w:r>
+    </w:p>
+    <w:p>
+      <w:r>
+        <w:t>12. A polynucleotide encoding the bispecific antibody of any one of claims 1-11.</w:t>
+      </w:r>
+    </w:p>
+    <w:p>
+      <w:r>
+        <w:t>13. An expression vector comprising the polynucleotide of claim 12.</w:t>
+      </w:r>
+    </w:p>
+    <w:p>
+      <w:r>
+        <w:t>14. A host cell comprising the expression vector of claim 13.</w:t>
+      </w:r>
+    </w:p>
+    <w:p>
+      <w:r>
+        <w:t>15. A pharmaceutical composition comprising the bispecific antibody of any one of claims 1-11 and a pharmaceutically acceptable carrier.</w:t>
+      </w:r>
+    </w:p>
+    <w:p>
+      <w:r>
+        <w:t>16. A method for treating a BCMA-expressing cancer in a subject, comprising administering a therapeutically effective amount of the bispecific antibody of any one of claims 1-11 to the subject.</w:t>
+      </w:r>
+    </w:p>
+    <w:p>
+      <w:r>
+        <w:t>17. The method of claim 16, wherein the BCMA-expressing cancer is multiple myeloma.</w:t>
+      </w:r>
+    </w:p>
+    <w:p>
+      <w:r>
+        <w:t>18. The method of claim 16 or 17, wherein the subject has relapsed or refractory multiple myeloma.</w:t>
+      </w:r>
+    </w:p>
+    <w:p>
+      <w:r>
+        <w:t>19. The method of any one of claims 16-18, wherein the bispecific antibody is administered intravenously or subcutaneously.</w:t>
+      </w:r>
+    </w:p>
+    <w:p>
+      <w:r>
+        <w:t>20. The method of any one of claims 16-19, further comprising administering at least one additional therapeutic agent.</w:t>
+      </w:r>
+    </w:p>
+    <w:p>
+      <w:r>
+        <w:br w:type="page"/>
+      </w:r>
+    </w:p>
+    <w:p>
+      <w:pPr>
+        <w:jc w:val="center"/>
+      </w:pPr>
+      <w:r>
+        <w:rPr>
+          <w:rFonts w:ascii="Times New Roman" w:hAnsi="Times New Roman"/>
+          <w:b/>
+          <w:sz w:val="24"/>
+        </w:rPr>
+        <w:t>ABSTRACT</w:t>
+      </w:r>
+    </w:p>
+    <w:p>
+      <w:r>
+        <w:t>The present invention provides novel bispecific antibodies designed to simultaneously target B-cell maturation antigen (BCMA) on cancer cells and CD3 on T cells, thereby redirecting T-cell mediated cytotoxicity towards BCMA-expressing tumor cells. In one aspect, the invention provides a bispecific antibody comprising a first antigen-binding domain that specifically binds to BCMA and a second antigen-binding domain that specifically binds to CD3. In another aspect, the invention provides a bispecific antibody wherein the first antigen-binding domain is a single-chain variable fragment (scFv) or a Fab fragment. In yet another aspect, the invention provides a bispecific antibody wherein the second antigen-binding domain is an scFv or a Fab fragment. The invention further encompasses bispecific antibodies having specific heavy chain variable region (VH) and light chain variable region (VL) sequences for both the anti-BCMA and anti-CD3 binding domains. The invention also provides pharmaceutical compositions comprising the bispecific antibodies and a pharmaceutically acceptable carrier. Furthermore, the invention includes methods for treating a BCMA-expressing cancer, such as multiple myeloma, comprising administering a therapeutically effective amount of the bispecific antibody to a subject in need thereof. The bispecific antibodies of the invention are engineered to exhibit improved stability, manufacturability, and potent anti-tumor activity. Various formats of the bispecific an</w:t>
       </w:r>
     </w:p>
     <w:sectPr>
@@ -547,6 +1010,10 @@
     <w:name w:val="Normal"/>
     <w:qFormat/>
     <w:rsid w:val="00FC693F"/>
+    <w:rPr>
+      <w:rFonts w:ascii="Times New Roman" w:hAnsi="Times New Roman"/>
+      <w:sz w:val="24"/>
+    </w:rPr>
   </w:style>
   <w:style w:type="paragraph" w:styleId="Header">
     <w:name w:val="header"/>

</xml_diff>

<commit_message>
Regenerate USPTO_PATENT.docx (Gemini 2.5 Pro)
</commit_message>
<xml_diff>
--- a/USPTO_PATENT.docx
+++ b/USPTO_PATENT.docx
@@ -12,7 +12,7 @@
           <w:b/>
           <w:sz w:val="24"/>
         </w:rPr>
-        <w:t>BISPECIFIC ANTIBODIES TARGETING CD3 AND FOLATE RECEPTOR ALPHA AND METHODS OF USE THEREOF</w:t>
+        <w:t>BISPECIFIC ANTIBODIES TARGETING FCRH5 AND CD3 AND METHODS OF USE THEREOF</w:t>
       </w:r>
     </w:p>
     <w:p/>
@@ -31,7 +31,7 @@
     </w:p>
     <w:p>
       <w:r>
-        <w:t>The present invention relates generally to the fields of biotechnology, immunology, and oncology. More specifically, the invention relates to novel bispecific antibodies that bind to human CD3 and human Folate Receptor Alpha (FRα), pharmaceutical compositions comprising such antibodies, and methods for using these antibodies in the treatment of cancer.</w:t>
+        <w:t>The present invention relates to engineered multi-specific, particularly bispecific, antibodies that bind to human Fc receptor-like 5 (FcRH5) and human CD3. The invention further relates to pharmaceutical compositions comprising these antibodies, nucleic acids encoding such antibodies, and methods of using these antibodies for the treatment of diseases, including cancer, such as multiple myeloma.</w:t>
       </w:r>
     </w:p>
     <w:p>
@@ -44,12 +44,21 @@
           <w:b/>
           <w:sz w:val="24"/>
         </w:rPr>
-        <w:t>BACKGROUND</w:t>
+        <w:t>BACKGROUND OF THE INVENTION</w:t>
       </w:r>
     </w:p>
     <w:p>
       <w:r>
-        <w:t>Cancer remains a leading cause of mortality worldwide, with many patients experiencing disease progression despite conventional therapies. A significant challenge in oncology is the development of treatments that specifically target tumor cells while sparing healthy tissues, thereby minimizing systemic toxicity. Monoclonal antibodies have revolutionized cancer therapy by offering targeted approaches, but their efficacy can be limited by tumor heterogeneity, immune evasion mechanisms, and the need for robust immune cell engagement. Bispecific antibodies, which are engineered to bind to two different antigens simultaneously, represent a promising strategy to overcome some of these limitations. By engaging both a tumor-associated antigen and an immune cell effector molecule, such as CD3 on T cells, bispecific antibodies can redirect the body's own immune cells to specifically recognize and kill tumor cells. Folate Receptor Alpha (FRα) is a glycosylphosphatidylinositol-anchored protein that is overexpressed on the surface of various solid tumors, including ovarian, lung, and breast cancers, while having limited expression in normal tissues. This makes FRα an attractive target for antibody-based therapies. However, existing FRα-targeting agents may not always effectively recruit and activate T cells to induce potent anti-tumor responses. There is a significant unmet medical need for improved therapeutic agents that can effectively target FRα-expressing tumors by robustly engaging T cells, leading to enhanced anti-tumor immunity and improved patient outcomes. The present invention addresses this need by providing novel bispecific antibodies designed to simultaneously bind to FRα on tumor cells and CD3 on T cells, thereby facilitating potent and specific T-cell mediated tumor cell killing.</w:t>
+        <w:t>Multiple myeloma (MM) is a hematological malignancy characterized by the clonal proliferation of plasma cells in the bone marrow. Despite recent advances in treatment, including proteasome inhibitors, immunomodulatory drugs, and autologous stem cell transplantation, MM remains largely incurable, and most patients eventually relapse. There is a significant unmet medical need for novel therapeutic agents that can induce deep and durable responses, particularly in patients with relapsed or refractory disease.</w:t>
+        <w:br/>
+        <w:br/>
+        <w:t>One promising therapeutic strategy is the use of T-cell redirecting bispecific antibodies. These molecules are engineered to simultaneously bind to a tumor-associated antigen on cancer cells and to an activating receptor, such as CD3, on the surface of T-cells. This dual engagement cross-links the T-cell to the cancer cell, triggering T-cell activation and subsequent lysis of the target cancer cell, independent of the T-cell's native specificity.</w:t>
+        <w:br/>
+        <w:br/>
+        <w:t>Fc receptor-like 5 (FcRH5), also known as CD307, is a type I transmembrane protein that is a member of the immunoglobulin receptor superfamily. Its expression is highly restricted to the B-cell lineage, from mature B-cells to plasma cells, and it is expressed at high levels on the surface of malignant plasma cells in nearly all multiple myeloma patients. This restricted expression profile makes FcRH5 an attractive target for immunotherapy in MM.</w:t>
+        <w:br/>
+        <w:br/>
+        <w:t>While the concept of T-cell redirection is powerful, the development of safe and effective bispecific antibodies presents numerous challenges. These include manufacturability, stability, and the potential for off-target toxicities such as cytokine release syndrome (CRS). Therefore, there is a need for novel bispecific antibodies targeting FcRH5 and CD3 with optimized properties, including high potency in mediating tumor cell killing, favorable safety profiles, and robust manufacturing characteristics, to provide a new therapeutic option for patients with multiple myeloma and other FcRH5-expressing malignancies.</w:t>
       </w:r>
     </w:p>
     <w:p>
@@ -62,12 +71,45 @@
           <w:b/>
           <w:sz w:val="24"/>
         </w:rPr>
-        <w:t>SUMMARY</w:t>
+        <w:t>SUMMARY OF THE INVENTION</w:t>
       </w:r>
     </w:p>
     <w:p>
       <w:r>
-        <w:t>The present invention provides novel bispecific antibodies, and pharmaceutical compositions thereof, that are capable of binding to both human CD3 and human Folate Receptor Alpha (FRα). In one aspect, the invention provides a bispecific antibody comprising a first binding domain that specifically binds to human CD3 and a second binding domain that specifically binds to human FRα. In certain embodiments, the bispecific antibody is an IgG-like antibody, such as a 2:1 bispecific antibody, wherein two binding domains are specific for FRα and one binding domain is specific for CD3, or vice versa. The bispecific antibodies of the invention are designed to redirect T cells to FRα-expressing tumor cells, leading to T cell activation, proliferation, and subsequent lysis of the tumor cells. In some embodiments, the bispecific antibody comprises specific complementarity determining regions (CDRs) and/or variable heavy (VH) and variable light (VL) chain sequences derived from known anti-CD3 and anti-FRα antibodies. The invention further encompasses variants of these antibodies, including those with amino acid sequence modifications that enhance binding affinity, stability, or reduce immunogenicity. In another aspect, the invention provides pharmaceutical compositions comprising an effective amount of the bispecific antibody and a pharmaceutically acceptable carrier. These compositions are formulated for various routes of administration, including intravenous, subcutaneous, and intramuscular. In yet another aspect, the invention provides methods for treating cancer in a subject, comprising administering to the subject an effective amount of a bispecific antibody of the invention. The cancers treatable by the methods of the invention include, but are not limited to, ovarian cancer, non-small cell lung cancer, breast cancer, endometrial cancer, and mesothelioma. The methods may further comprise administering the bispecific antibody in combination with one or more additional therapeutic agents, such as chemotherapeutic agents, immunomodulatory agents, or other targeted therapies. The invention also provides for the use of the bispecific antibodies in the manufacture of a medicament for treating cancer.</w:t>
+        <w:t>The present invention provides novel bispecific antibodies that bind to human FcRH5 and human CD3, pharmaceutical compositions containing these antibodies, and methods for their use in treating disease. The antibodies of the invention are designed to redirect T-cells to kill FcRH5-expressing tumor cells, offering a potent therapeutic approach for cancers such as multiple myeloma.</w:t>
+        <w:br/>
+        <w:br/>
+        <w:t>In one aspect, the invention provides a bispecific antibody, or an antigen-binding fragment thereof, that specifically binds to human FcRH5 and human CD3.</w:t>
+        <w:br/>
+        <w:br/>
+        <w:t>In some embodiments, the bispecific antibody comprises a first antigen-binding domain that specifically binds to human FcRH5 and a second antigen-binding domain that specifically binds to human CD3.</w:t>
+        <w:br/>
+        <w:br/>
+        <w:t>In some embodiments, the first antigen-binding domain that binds to human FcRH5 comprises: (a) a heavy chain variable region (VH) comprising a CDR-H1 of SEQ ID NO: 1, a CDR-H2 of SEQ ID NO: 2, and a CDR-H3 of SEQ ID NO: 3; and (b) a light chain variable region (VL) comprising a CDR-L1 of SEQ ID NO: 4, a CDR-L2 of SEQ ID NO: 5, and a CDR-L3 of SEQ ID NO: 6.</w:t>
+        <w:br/>
+        <w:br/>
+        <w:t>In some embodiments, the second antigen-binding domain that binds to human CD3 comprises: (a) a VH comprising a CDR-H1 of SEQ ID NO: 7, a CDR-H2 of SEQ ID NO: 8, and a CDR-H3 of SEQ ID NO: 9; and (b) a VL comprising a CDR-L1 of SEQ ID NO: 10, a CDR-L2 of SEQ ID NO: 11, and a CDR-L3 of SEQ ID NO: 12.</w:t>
+        <w:br/>
+        <w:br/>
+        <w:t>In further embodiments, the first antigen-binding domain comprises a VH having at least 95% sequence identity to SEQ ID NO: 13 and a VL having at least 95% sequence identity to SEQ ID NO: 14.</w:t>
+        <w:br/>
+        <w:br/>
+        <w:t>In further embodiments, the second antigen-binding domain comprises a VH having at least 95% sequence identity to SEQ ID NO: 15 and a VL having at least 95% sequence identity to SEQ ID NO: 16.</w:t>
+        <w:br/>
+        <w:br/>
+        <w:t>In certain embodiments, the bispecific antibody is an IgG-like antibody, comprising two heavy chains and two light chains. In a particular embodiment, the antibody has a 2:1 format, comprising two antigen-binding domains that bind FcRH5 and one antigen-binding domain that binds CD3.</w:t>
+        <w:br/>
+        <w:br/>
+        <w:t>In some embodiments, the antibody comprises an Fc domain, wherein the Fc domain comprises one or more mutations that reduce binding to an Fcγ receptor. For example, the Fc domain may comprise L234A, L235A, and P329G substitutions (LALA-PG).</w:t>
+        <w:br/>
+        <w:br/>
+        <w:t>Another aspect of the invention is a pharmaceutical composition comprising a bispecific antibody of the invention and a pharmaceutically acceptable carrier.</w:t>
+        <w:br/>
+        <w:br/>
+        <w:t>Another aspect of the invention is a method of treating a cancer in a subject, the method comprising administering to the subject a therapeutically effective amount of a bispecific antibody of the invention. In certain embodiments, the cancer is a hematological malignancy. In a preferred embodiment, the cancer is multiple myeloma.</w:t>
+        <w:br/>
+        <w:br/>
+        <w:t>Other aspects of the invention include isolated nucleic acid molecules encoding the antibodies of the invention, expression vectors comprising such nucleic acids, and host cells transformed with such vectors for the production of the antibodies.</w:t>
       </w:r>
     </w:p>
     <w:p>
@@ -85,7 +127,220 @@
     </w:p>
     <w:p>
       <w:r>
-        <w:t>The present invention provides novel bispecific antibodies that specifically bind to human CD3 and human Folate Receptor Alpha (FRα), and methods for their use in treating cancer. These bispecific antibodies are designed to bridge T cells to FRα-expressing tumor cells, thereby initiating T cell-mediated cytotoxicity against the tumor cells.Definitions:As used herein, the term 'antibody' refers to an immunoglobulin molecule that specifically binds to an antigen. It encompasses full-length antibodies, antibody fragments (e.g., Fab, Fab', F(ab')2, Fv, scFv, diabody, dAb), and engineered antibody constructs. The term 'bispecific antibody' refers to an antibody that has two different antigen-binding specificities. The term 'Folate Receptor Alpha' or 'FRα' refers to the human FRα protein, including its naturally occurring variants and isoforms. The term 'CD3' refers to the human CD3 complex, including its epsilon (CD3ε) subunit, which is a component of the T cell receptor complex. The term 'effective amount' refers to an amount of a therapeutic agent sufficient to achieve a desired therapeutic outcome, such as reduction in tumor size, inhibition of tumor growth, or improvement in survival.The Bispecific Antibodies:The bispecific antibodies of the invention comprise a first binding domain that specifically binds to human CD3 and a second binding domain that specifically binds to human FRα. In a preferred embodiment, the bispecific antibody is an IgG-like antibody, such as a 2:1 bispecific antibody, where two antigen-binding sites are specific for FRα and one antigen-binding site is specific for CD3. This format may enhance tumor cell binding and T cell redirection. The bispecific antibodies can be generated using various established antibody engineering techniques, including but not limited to, 'knob-into-hole' technology, common light chain approaches, or single-chain variable fragment (scFv) fusions.Specific embodiments of the bispecific antibodies include those comprising specific complementarity determining regions (CDRs) and/or variable heavy (VH) and variable light (VL) chain sequences. For example, the anti-CD3 binding domain may comprise CDRs derived from known anti-CD3 antibodies (e.g., SEQ ID NOs: X-Y for VH CDR1, CDR2, CDR3 and SEQ ID NOs: A-B for VL CDR1, CDR2, CDR3). Similarly, the anti-FRα binding domain may comprise CDRs derived from known anti-FRα antibodies (e.g., SEQ ID NOs: P-Q for VH CDR1, CDR2, CDR3 and SEQ ID NOs: R-S for VL CDR1, CDR2, CDR3). (Note: Specific SEQ ID NOs would be inserted here if provided in source data).The bispecific antibodies may further comprise constant regions, such as human IgG1, IgG2, or IgG4 constant regions, optionally modified to alter effector functions (e.g., Fc silencing mutations to reduce FcγR binding and ADCC/ADCP, or mutations to enhance half-life). The antibodies may be afucosylated to enhance FcγRIIIa binding and ADCC, or engineered to have reduced immunogenicity.Variants of the disclosed bispecific antibodies are also contemplated, including those with amino acid sequence identity of at least 80%, 85%, 90%, 95%, 96%, 97%, 98%, or 99% to the specified sequences, provided they retain the desired binding specificities and functional properties. Such variants may include conservative amino acid substitutions, deletions, or insertions.In Silico Validation:Computational methods can be employed to design and optimize the bispecific antibodies. For example, molecular modeling and docking simulations can predict the binding modes of the anti-CD3 and anti-FRα domains to their respective targets. In silico affinity maturation techniques, such as those utilizing ThermoMPNN or AlphaFold, can be used to identify amino acid substitutions that enhance binding affinity or stability. Furthermore, computational analysis can predict potential immunogenic epitopes within the antibody sequences, allowing for their modification to reduce the risk of anti-drug antibody (ADA) responses. (Note: Specific computational data, e.g., predicted binding energies, stability scores, or clash counts, would be included here if provided).Pharmaceutical Compositions:The invention also provides pharmaceutical compositions comprising an effective amount of the bispecific antibody and a pharmaceutically acceptable carrier. The compositions may include excipients such as buffers (e.g., phosphate, citrate, histidine), stabilizers (e.g., sucrose, trehalose), surfactants (e.g., polysorbate 80), and preservatives. The compositions can be formulated for parenteral administration, including intravenous, subcutaneous, or intramuscular injection.Methods of Treatment:The bispecific antibodies of the invention are useful for treating various cancers, particularly those that express FRα. Examples of such cancers include, but are not limited to, ovarian cancer, non-small cell lung cancer (NSCLC), breast cancer, endometrial cancer, mesothelioma, and renal cell carcinoma. The method comprises administering an effective amount of the bispecific antibody to a subject in need thereof. The administration can be performed as a monotherapy or in combination with other therapeutic agents, such as chemotherapy (e.g., platinum-based agents, taxanes), other immunotherapies (e.g., checkpoint inhibitors like anti-PD-1 or anti-PD-L1 antibodies), or targeted therapies. Dosing regimens will vary depending on the specific antibody, the patient's condition, and the type and stage of cancer. Typical dosages may range from 0.01 mg/kg to 10 mg/kg, administered weekly, bi-weekly, or monthly. (Note: Specific dosing regimens and clinical trial data would be included here if provided).Examples:Example 1: Prophetic Generation and Engineering of a Bispecific Anti-CD3/Anti-FRα AntibodyA bispecific antibody targeting human CD3 and human FRα is designed using a 2:1 IgG-like format. The anti-CD3 binding domain is derived from a known high-affinity anti-CD3 antibody, and the anti-FRα binding domain is derived from a known anti-FRα antibody. The variable regions are cloned into expression vectors containing human IgG1 constant regions, with specific modifications to create the 2:1 bispecific format (e.g., 'knob-into-hole' mutations in the Fc region to facilitate heterodimerization). The resulting expression vectors are co-transfected into mammalian cells (e.g., CHO cells). The bispecific antibody is purified from cell culture supernatant using standard chromatographic techniques, including Protein A affinity chromatography, ion exchange chromatography, and size exclusion chromatography. The purified antibody is characterized for purity, aggregation state, and structural integrity by SDS-PAGE, SEC-HPLC, and mass spectrometry.Example 2: Prophetic In Vitro Characterization of Bispecific Antibody Binding and FunctionThe binding affinity of the bispecific antibody to recombinant human CD3ε and recombinant human FRα is determined using surface plasmon resonance (SPR) or biolayer interferometry (BLI). The antibody is expected to bind to both targets with high affinity (e.g., KD values in the picomolar to nanomolar range). The ability of the bispecific antibody to redirect T cells to FRα-expressing tumor cells is assessed in co-culture assays. FRα-positive tumor cell lines (e.g., OVCAR-3, A549) are co-cultured with human peripheral blood mononuclear cells (PBMCs) or isolated T cells in the presence of varying concentrations of the bispecific antibody. T cell activation is measured by upregulation of activation markers (e.g., CD25, CD69, CD137) and cytokine production (e.g., IFN-γ, TNF-α, IL-2) using flow cytometry and ELISA. Tumor cell killing is quantified using cytotoxicity assays (e.g., LDH release assay, IncuCyte live-cell analysis). The bispecific antibody is expected to induce potent, dose-dependent T cell activation and tumor cell lysis.Example 3: Prophetic In Vivo Efficacy in a Xenograft ModelThe anti-tumor efficacy of the bispecific antibody is evaluated in a human FRα-positive tumor xenograft model in immunodeficient mice reconstituted with human PBMCs. FRα-positive tumor cells are subcutaneously implanted into NSG mice. Once tumors are established, mice are randomized into treatment groups receiving vehicle, control antibody, or varying doses of the bispecific anti-CD3/anti-FRα antibody. The antibody is administered intravenously or subcutaneously on a defined schedule. Tumor volume is measured regularly, and body weight is monitored. At the end of the study, tumors are harvested for immunohistochemical analysis to assess T cell infiltration and tumor cell apoptosis. The bispecific antibody is expected to significantly inhibit tumor growth and potentially induce tumor regression compared to control groups.Example 4: Prophetic Pharmaceutical FormulationA pharmaceutical composition suitable for intravenous administration is prepared. The bispecific antibody is formulated at a concentration of 10 mg/mL in a buffer containing 20 mM histidine, 150 mM NaCl, 0.02% polysorbate 80, at pH 6.0. The formulation is sterile-filtered and filled into single-use vials. Stability studies are conducted at various temperatures (e.g., 5°C, 25°C, 40°C) to assess physical and chemical stability over time, including aggregation, fragmentation, and charge variants. The formulation is expected to maintain stability for at least 24 months at 5°C.</w:t>
+        <w:rPr>
+          <w:b/>
+        </w:rPr>
+        <w:t>Definitions</w:t>
+      </w:r>
+    </w:p>
+    <w:p>
+      <w:r>
+        <w:t>Unless defined otherwise, all technical and scientific terms used herein have the same meaning as commonly understood by one of ordinary skill in the art to which this invention belongs. The term 'antibody' as used herein includes whole antibodies and any antigen-binding fragment or single chains thereof. A whole antibody is a glycoprotein comprising at least two heavy (H) chains and two light (L) chains inter-connected by disulfide bonds. The term 'antigen-binding fragment' of an antibody refers to one or more fragments of an antibody that retain the ability to specifically bind to an antigen (e.g., FcRH5, CD3). Examples include Fab, Fab', F(ab')2, and Fv fragments; diabodies; linear antibodies; single-chain antibody molecules (e.g., scFv); and multispecific antibodies formed from antibody fragments. The term 'bispecific antibody' refers to an antibody that is capable of specifically binding to two different epitopes, which may be on the same or different antigens. The term 'FcRH5' refers to human Fc receptor-like 5 protein. The term 'CD3' refers to the human CD3 protein complex, particularly the CD3 epsilon (CD3ε) subunit. The term 'specifically binds' means that the antibody binds to its target antigen with a dissociation constant (Kd) of less than about 1x10⁻⁸ M, preferably less than 1x10⁻⁹ M, and more preferably less than 1x10⁻¹⁰ M.</w:t>
+      </w:r>
+    </w:p>
+    <w:p>
+      <w:r>
+        <w:rPr>
+          <w:b/>
+        </w:rPr>
+        <w:t>Bispecific Antibodies of the Invention</w:t>
+      </w:r>
+    </w:p>
+    <w:p>
+      <w:r>
+        <w:t>The present invention provides bispecific antibodies that specifically bind human FcRH5 and human CD3. In a preferred embodiment, the antibody has a '2+1' format, comprising two antigen-binding domains that bind FcRH5 and one antigen-binding domain that binds CD3. This format can be achieved using technologies such as knob-in-hole technology for heterodimerization of heavy chains. One heavy chain is paired with a cognate light chain to form an FcRH5-binding Fab, while the other heavy chain is engineered to incorporate both an FcRH5-binding Fab and a CD3-binding Fab (e.g., via CrossMab technology). The FcRH5-binding domain comprises a heavy chain variable region (VH) and a light chain variable region (VL). The CD3-binding domain similarly comprises a VH and a VL. Exemplary CDR sequences are provided as SEQ ID NOs: 1-12. Exemplary full variable region sequences are provided as SEQ ID NOs: 13-16. The antibodies of the invention may comprise an Fc domain derived from human IgG1, IgG2, IgG3, or IgG4. To minimize off-target activation of immune cells and reduce the risk of cytokine release syndrome, the Fc domain is preferably engineered to have reduced or abolished effector function. This can be achieved by introducing mutations such as L234A, L235A, and P329G (LALA-PG) into a human IgG1 Fc region.</w:t>
+      </w:r>
+    </w:p>
+    <w:p>
+      <w:r>
+        <w:rPr>
+          <w:b/>
+        </w:rPr>
+        <w:t>Functional Properties</w:t>
+      </w:r>
+    </w:p>
+    <w:p>
+      <w:r>
+        <w:t>The bispecific antibodies of the invention are characterized by their ability to bind to both FcRH5 on tumor cells and CD3 on T-cells. The binding affinity for human FcRH5 is characterized by a Kd of between 1 nM and 100 nM. The binding affinity for human CD3 is characterized by a Kd of between 10 nM and 500 nM, which is a moderate affinity designed to reduce the risk of systemic T-cell activation. The primary function of the antibodies is to induce T-cell mediated cytotoxicity against FcRH5-expressing cells. This can be measured in vitro by co-culturing target cells (e.g., MM.1S or H929 cell lines) with human T-cells or PBMCs in the presence of the antibody and measuring target cell lysis. The antibodies of the invention are expected to induce potent, dose-dependent lysis of target cells with an EC50 value in the picomolar to low nanomolar range.</w:t>
+      </w:r>
+    </w:p>
+    <w:p>
+      <w:r>
+        <w:rPr>
+          <w:b/>
+        </w:rPr>
+        <w:t>Pharmaceutical Compositions and Methods of Use</w:t>
+      </w:r>
+    </w:p>
+    <w:p>
+      <w:r>
+        <w:t>The invention provides pharmaceutical compositions comprising an antibody of the invention and a pharmaceutically acceptable carrier. Such compositions may be formulated for intravenous, subcutaneous, or other parenteral administration. The compositions are sterile and stable under the conditions of manufacture and storage. The antibodies of the invention are useful for treating diseases characterized by the expression of FcRH5, particularly cancers. Accordingly, the invention provides a method of treating a cancer in a subject in need thereof, comprising administering a therapeutically effective amount of the antibody. The cancer may be a hematological malignancy, such as multiple myeloma, Waldenstrom's macroglobulinemia, or chronic lymphocytic leukemia. In a preferred embodiment, the cancer is multiple myeloma, including relapsed and/or refractory multiple myeloma.</w:t>
+      </w:r>
+    </w:p>
+    <w:p>
+      <w:pPr>
+        <w:jc w:val="center"/>
+      </w:pPr>
+      <w:r>
+        <w:rPr>
+          <w:rFonts w:ascii="Times New Roman" w:hAnsi="Times New Roman"/>
+          <w:b/>
+          <w:sz w:val="24"/>
+        </w:rPr>
+        <w:t>EXAMPLES</w:t>
+      </w:r>
+    </w:p>
+    <w:p>
+      <w:r>
+        <w:t>1 (Prophetic)</w:t>
+      </w:r>
+    </w:p>
+    <w:p>
+      <w:r>
+        <w:t>Example 1: Generation and Expression of FcRH5 x CD3 Bispecific Antibodies. Nucleic acid sequences encoding the heavy and light chains of the anti-FcRH5 and anti-CD3 binding domains are synthesized and cloned into mammalian expression vectors. For the 2:1 bispecific format, sequences encoding the 'knob' and 'hole' mutations are introduced into the CH3 domains of the respective heavy chains. The vectors are then co-transfected into Chinese Hamster Ovary (CHO) cells. The cells are cultured under selection pressure, and stable clones are selected. The bispecific antibody is purified from the culture supernatant using standard chromatography techniques, such as Protein A affinity chromatography followed by size exclusion chromatography, to isolate the correctly assembled heterodimeric antibody.</w:t>
+      </w:r>
+    </w:p>
+    <w:p>
+      <w:r>
+        <w:t>2 (Prophetic)</w:t>
+      </w:r>
+    </w:p>
+    <w:p>
+      <w:r>
+        <w:t>Example 2: Binding Affinity Measurement using Surface Plasmon Resonance (SPR). The binding kinetics of the purified bispecific antibody to human FcRH5 and human CD3ε are determined using an SPR-based instrument (e.g., a Biacore T200). Recombinant human FcRH5-Fc fusion protein and recombinant human CD3ε are immobilized on separate channels of a sensor chip. The bispecific antibody is flowed over the chip at various concentrations. Association rates (ka) and dissociation rates (kd) are measured, and the equilibrium dissociation constant (Kd) is calculated as kd/ka. The antibody is expected to bind to human FcRH5 with a Kd of approximately 50 nM and to human CD3ε with a Kd of approximately 150 nM.</w:t>
+      </w:r>
+    </w:p>
+    <w:p>
+      <w:r>
+        <w:t>3 (Prophetic)</w:t>
+      </w:r>
+    </w:p>
+    <w:p>
+      <w:r>
+        <w:t>Example 3: In Vitro T-cell Mediated Cytotoxicity Assay. The ability of the bispecific antibody to induce T-cell mediated killing of FcRH5-positive tumor cells is assessed. FcRH5-positive multiple myeloma cells (e.g., H929) are used as target cells. Human peripheral blood mononuclear cells (PBMCs) are used as effector cells. Target cells and effector cells are co-cultured at an effector-to-target (E:T) ratio of 10:1 in the presence of serial dilutions of the bispecific antibody or a control antibody. After 48 hours, cell lysis is quantified by measuring the release of lactate dehydrogenase (LDH) into the culture supernatant. The bispecific antibody is expected to induce potent, dose-dependent lysis of H929 cells with an EC50 value below 100 pM.</w:t>
+      </w:r>
+    </w:p>
+    <w:p>
+      <w:r>
+        <w:t>4 (Prophetic)</w:t>
+      </w:r>
+    </w:p>
+    <w:p>
+      <w:r>
+        <w:t>Example 4: In Vivo Efficacy in a Xenograft Mouse Model. The anti-tumor activity of the bispecific antibody is evaluated in an immunodeficient mouse model (e.g., NSG mice). Mice are subcutaneously inoculated with an FcRH5-positive human multiple myeloma cell line (e.g., MM.1S). Once tumors are established, the mice are co-engrafted with human PBMCs. Mice are then treated with intravenous injections of the bispecific antibody or a vehicle control, for example, twice weekly for three weeks. Tumor volume is measured regularly. The bispecific antibody is expected to significantly inhibit tumor growth compared to the vehicle control group, demonstrating in vivo efficacy.</w:t>
+      </w:r>
+    </w:p>
+    <w:p>
+      <w:pPr>
+        <w:jc w:val="center"/>
+      </w:pPr>
+      <w:r>
+        <w:rPr>
+          <w:rFonts w:ascii="Times New Roman" w:hAnsi="Times New Roman"/>
+          <w:b/>
+          <w:sz w:val="24"/>
+        </w:rPr>
+        <w:t>EMBODIMENTS</w:t>
+      </w:r>
+    </w:p>
+    <w:p>
+      <w:r>
+        <w:t>1. A bispecific antibody, or an antigen-binding fragment thereof, that specifically binds to human FcRH5 and human CD3.</w:t>
+      </w:r>
+    </w:p>
+    <w:p>
+      <w:r>
+        <w:t>2. The bispecific antibody of embodiment 1, comprising a first antigen-binding domain that specifically binds to human FcRH5 and a second antigen-binding domain that specifically binds to human CD3.</w:t>
+      </w:r>
+    </w:p>
+    <w:p>
+      <w:r>
+        <w:t>3. The bispecific antibody of embodiment 2, wherein the first antigen-binding domain comprises a heavy chain variable region (VH) comprising CDRs H1, H2, and H3 of SEQ ID NOs: 1, 2, and 3, respectively.</w:t>
+      </w:r>
+    </w:p>
+    <w:p>
+      <w:r>
+        <w:t>4. The bispecific antibody of embodiment 3, wherein the first antigen-binding domain further comprises a light chain variable region (VL) comprising CDRs L1, L2, and L3 of SEQ ID NOs: 4, 5, and 6, respectively.</w:t>
+      </w:r>
+    </w:p>
+    <w:p>
+      <w:r>
+        <w:t>5. The bispecific antibody of any one of embodiments 2-4, wherein the second antigen-binding domain comprises a VH comprising CDRs H1, H2, and H3 of SEQ ID NOs: 7, 8, and 9, respectively.</w:t>
+      </w:r>
+    </w:p>
+    <w:p>
+      <w:r>
+        <w:t>6. The bispecific antibody of embodiment 5, wherein the second antigen-binding domain further comprises a VL comprising CDRs L1, L2, and L3 of SEQ ID NOs: 10, 11, and 12, respectively.</w:t>
+      </w:r>
+    </w:p>
+    <w:p>
+      <w:r>
+        <w:t>7. The bispecific antibody of embodiment 2, wherein the first antigen-binding domain comprises a VH of SEQ ID NO: 13 and a VL of SEQ ID NO: 14.</w:t>
+      </w:r>
+    </w:p>
+    <w:p>
+      <w:r>
+        <w:t>8. The bispecific antibody of embodiment 2 or 7, wherein the second antigen-binding domain comprises a VH of SEQ ID NO: 15 and a VL of SEQ ID NO: 16.</w:t>
+      </w:r>
+    </w:p>
+    <w:p>
+      <w:r>
+        <w:t>9. The bispecific antibody of any preceding embodiment, which is an IgG-like antibody.</w:t>
+      </w:r>
+    </w:p>
+    <w:p>
+      <w:r>
+        <w:t>10. The bispecific antibody of embodiment 9, comprising two antigen-binding domains that bind FcRH5 and one antigen-binding domain that binds CD3.</w:t>
+      </w:r>
+    </w:p>
+    <w:p>
+      <w:r>
+        <w:t>11. The bispecific antibody of any preceding embodiment, comprising an Fc domain.</w:t>
+      </w:r>
+    </w:p>
+    <w:p>
+      <w:r>
+        <w:t>12. The bispecific antibody of embodiment 11, wherein the Fc domain is a human IgG1 Fc domain comprising mutations that reduce binding to an Fcγ receptor.</w:t>
+      </w:r>
+    </w:p>
+    <w:p>
+      <w:r>
+        <w:t>13. The bispecific antibody of embodiment 12, wherein the mutations are L234A, L235A, and P329G.</w:t>
+      </w:r>
+    </w:p>
+    <w:p>
+      <w:r>
+        <w:t>14. An isolated nucleic acid molecule encoding the bispecific antibody of any one of embodiments 1-13.</w:t>
+      </w:r>
+    </w:p>
+    <w:p>
+      <w:r>
+        <w:t>15. An expression vector comprising the nucleic acid molecule of embodiment 14.</w:t>
+      </w:r>
+    </w:p>
+    <w:p>
+      <w:r>
+        <w:t>16. A host cell comprising the expression vector of embodiment 15.</w:t>
+      </w:r>
+    </w:p>
+    <w:p>
+      <w:r>
+        <w:t>17. A pharmaceutical composition comprising the bispecific antibody of any one of embodiments 1-13 and a pharmaceutically acceptable carrier.</w:t>
+      </w:r>
+    </w:p>
+    <w:p>
+      <w:r>
+        <w:t>18. A method of treating a cancer in a subject in need thereof, the method comprising administering to the subject a therapeutically effective amount of the bispecific antibody of any one of embodiments 1-13.</w:t>
+      </w:r>
+    </w:p>
+    <w:p>
+      <w:r>
+        <w:t>19. The method of embodiment 18, wherein the cancer is a hematological malignancy.</w:t>
+      </w:r>
+    </w:p>
+    <w:p>
+      <w:r>
+        <w:t>20. The method of embodiment 19, wherein the cancer is multiple myeloma.</w:t>
       </w:r>
     </w:p>
     <w:p>
@@ -113,127 +368,145 @@
     </w:p>
     <w:p>
       <w:r>
-        <w:t>1. A bispecific antibody comprising a first binding domain that specifically binds to human CD3 and a second binding domain that specifically binds to human Folate Receptor Alpha (FRα).</w:t>
+        <w:t>WHAT IS CLAIMED IS:</w:t>
       </w:r>
     </w:p>
     <w:p>
       <w:r>
-        <w:t>2. The bispecific antibody of claim 1, wherein the first binding domain comprises a variable heavy chain (VH) and a variable light chain (VL) of an anti-CD3 antibody.</w:t>
+        <w:t>1. A bispecific antibody, or an antigen-binding fragment thereof, that specifically binds to human Fc receptor-like 5 (FcRH5) and human CD3.</w:t>
       </w:r>
     </w:p>
     <w:p>
       <w:r>
-        <w:t>3. The bispecific antibody of claim 1, wherein the second binding domain comprises a variable heavy chain (VH) and a variable light chain (VL) of an anti-FRα antibody.</w:t>
+        <w:t>2. The bispecific antibody of claim 1, comprising a first antigen-binding domain that specifically binds to human FcRH5 and a second antigen-binding domain that specifically binds to human CD3.</w:t>
       </w:r>
     </w:p>
     <w:p>
       <w:r>
-        <w:t>4. The bispecific antibody of claim 1, wherein the antibody is an IgG-like bispecific antibody.</w:t>
+        <w:t>3. The bispecific antibody of claim 2, wherein the first antigen-binding domain comprises a heavy chain variable region (VH) comprising a complementarity determining region (CDR)-H1 set forth as SEQ ID NO: 1, a CDR-H2 set forth as SEQ ID NO: 2, and a CDR-H3 set forth as SEQ ID NO: 3; and a light chain variable region (VL) comprising a CDR-L1 set forth as SEQ ID NO: 4, a CDR-L2 set forth as SEQ ID NO: 5, and a CDR-L3 set forth as SEQ ID NO: 6.</w:t>
       </w:r>
     </w:p>
     <w:p>
       <w:r>
-        <w:t>5. The bispecific antibody of claim 4, wherein the antibody is a 2:1 bispecific antibody, comprising two binding domains specific for FRα and one binding domain specific for CD3.</w:t>
+        <w:t>4. The bispecific antibody of claim 2 or 3, wherein the second antigen-binding domain comprises a VH comprising a CDR-H1 set forth as SEQ ID NO: 7, a CDR-H2 set forth as SEQ ID NO: 8, and a CDR-H3 set forth as SEQ ID NO: 9; and a VL comprising a CDR-L1 set forth as SEQ ID NO: 10, a CDR-L2 set forth as SEQ ID NO: 11, and a CDR-L3 set forth as SEQ ID NO: 12.</w:t>
       </w:r>
     </w:p>
     <w:p>
       <w:r>
-        <w:t>6. The bispecific antibody of claim 1, wherein the first binding domain comprises the complementarity determining regions (CDRs) of a VH sequence having at least 90% sequence identity to SEQ ID NO:X and the CDRs of a VL sequence having at least 90% sequence identity to SEQ ID NO:Y.</w:t>
+        <w:t>5. The bispecific antibody of claim 1, comprising a first antigen-binding domain that specifically binds to human FcRH5, wherein the first antigen-binding domain comprises a VH comprising the amino acid sequence of SEQ ID NO: 13 and a VL comprising the amino acid sequence of SEQ ID NO: 14.</w:t>
       </w:r>
     </w:p>
     <w:p>
       <w:r>
-        <w:t>7. The bispecific antibody of claim 1, wherein the second binding domain comprises the complementarity determining regions (CDRs) of a VH sequence having at least 90% sequence identity to SEQ ID NO:A and the CDRs of a VL sequence having at least 90% sequence identity to SEQ ID NO:B.</w:t>
+        <w:t>6. The bispecific antibody of claim 5, comprising a second antigen-binding domain that specifically binds to human CD3, wherein the second antigen-binding domain comprises a VH comprising the amino acid sequence of SEQ ID NO: 15 and a VL comprising the amino acid sequence of SEQ ID NO: 16.</w:t>
       </w:r>
     </w:p>
     <w:p>
       <w:r>
-        <w:t>8. The bispecific antibody of claim 1, wherein the antibody comprises a human IgG1, IgG2, or IgG4 constant region.</w:t>
+        <w:t>7. The bispecific antibody of any one of the preceding claims, wherein the antibody is an IgG-like antibody.</w:t>
       </w:r>
     </w:p>
     <w:p>
       <w:r>
-        <w:t>9. The bispecific antibody of claim 8, wherein the constant region comprises mutations that reduce Fc effector function.</w:t>
+        <w:t>8. The bispecific antibody of claim 7, comprising two antigen-binding domains that bind to human FcRH5 and one antigen-binding domain that binds to human CD3.</w:t>
       </w:r>
     </w:p>
     <w:p>
       <w:r>
-        <w:t>10. The bispecific antibody of claim 1, which is afucosylated.</w:t>
+        <w:t>9. The bispecific antibody of any one of the preceding claims, further comprising an Fc domain.</w:t>
       </w:r>
     </w:p>
     <w:p>
       <w:r>
-        <w:t>11. The bispecific antibody of claim 1, which is glycosylated.</w:t>
+        <w:t>10. The bispecific antibody of claim 9, wherein the Fc domain is a human IgG1 Fc domain comprising one or more amino acid substitutions that reduce binding to an Fcγ receptor.</w:t>
       </w:r>
     </w:p>
     <w:p>
       <w:r>
-        <w:t>12. A pharmaceutical composition comprising the bispecific antibody of claim 1 and a pharmaceutically acceptable carrier.</w:t>
+        <w:t>11. The bispecific antibody of claim 10, wherein the amino acid substitutions are L234A, L235A, and P329G.</w:t>
       </w:r>
     </w:p>
     <w:p>
       <w:r>
-        <w:t>13. The pharmaceutical composition of claim 12, formulated for intravenous administration.</w:t>
+        <w:t>12. An isolated nucleic acid molecule encoding the bispecific antibody of any one of claims 1-11.</w:t>
       </w:r>
     </w:p>
     <w:p>
       <w:r>
-        <w:t>14. The pharmaceutical composition of claim 12, further comprising a stabilizer selected from sucrose and trehalose.</w:t>
+        <w:t>13. An expression vector comprising the nucleic acid molecule of claim 12.</w:t>
       </w:r>
     </w:p>
     <w:p>
       <w:r>
-        <w:t>15. A method of treating cancer in a subject, comprising administering to the subject an effective amount of the bispecific antibody of claim 1.</w:t>
+        <w:t>14. A host cell comprising the expression vector of claim 13.</w:t>
       </w:r>
     </w:p>
     <w:p>
       <w:r>
-        <w:t>16. The method of claim 15, wherein the cancer is selected from ovarian cancer, non-small cell lung cancer, breast cancer, endometrial cancer, and mesothelioma.</w:t>
+        <w:t>15. A pharmaceutical composition comprising the bispecific antibody of any one of claims 1-11 and a pharmaceutically acceptable carrier.</w:t>
       </w:r>
     </w:p>
     <w:p>
       <w:r>
-        <w:t>17. The method of claim 15, wherein the subject is a human.</w:t>
+        <w:t>16. A method of treating a cancer in a subject in need thereof, the method comprising administering to the subject a therapeutically effective amount of the bispecific antibody of any one of claims 1-11.</w:t>
       </w:r>
     </w:p>
     <w:p>
       <w:r>
-        <w:t>18. The method of claim 15, wherein the bispecific antibody is administered intravenously.</w:t>
+        <w:t>17. The method of claim 16, wherein the cancer is a hematological malignancy.</w:t>
       </w:r>
     </w:p>
     <w:p>
       <w:r>
-        <w:t>19. The method of claim 15, further comprising administering a second therapeutic agent to the subject.</w:t>
+        <w:t>18. The method of claim 17, wherein the hematological malignancy is multiple myeloma.</w:t>
       </w:r>
     </w:p>
     <w:p>
       <w:r>
-        <w:t>20. The method of claim 19, wherein the second therapeutic agent is a chemotherapeutic agent or an immunomodulatory agent.</w:t>
+        <w:t>19. The method of claim 16, wherein the subject has relapsed or refractory multiple myeloma.</w:t>
       </w:r>
     </w:p>
     <w:p>
       <w:r>
-        <w:t>21. The method of claim 15, wherein the administration of the bispecific antibody results in T cell activation and proliferation.</w:t>
+        <w:t>20. Use of the bispecific antibody of any one of claims 1-11 in the manufacture of a medicament for the treatment of cancer.</w:t>
       </w:r>
     </w:p>
     <w:p>
       <w:r>
-        <w:t>22. The method of claim 15, wherein the administration of the bispecific antibody results in lysis of FRα-expressing tumor cells.</w:t>
+        <w:br w:type="page"/>
+      </w:r>
+    </w:p>
+    <w:p>
+      <w:pPr>
+        <w:jc w:val="center"/>
+      </w:pPr>
+      <w:r>
+        <w:rPr>
+          <w:rFonts w:ascii="Times New Roman" w:hAnsi="Times New Roman"/>
+          <w:b/>
+          <w:sz w:val="24"/>
+        </w:rPr>
+        <w:t>ABSTRACT</w:t>
       </w:r>
     </w:p>
     <w:p>
       <w:r>
-        <w:t>23. The bispecific antibody of claim 1, wherein the first binding domain binds to human CD3ε.</w:t>
-      </w:r>
-    </w:p>
-    <w:p>
-      <w:r>
-        <w:t>24. The bispecific antibody of claim 1, wherein the second binding domain binds to human FRα with a KD of less than 10 nM.</w:t>
-      </w:r>
-    </w:p>
-    <w:p>
-      <w:r>
-        <w:t>25. The bispecific antibody of claim 1, wherein the antibody redirects human T cells to kill FRα-expressing tumor cells in vitro.</w:t>
+        <w:t>The present invention provides novel bispecific antibodies that bind to human FcRH5 and human CD3, pharmaceutical compositions containing these antibodies, and methods for their use in treating disease. The antibodies of the invention are designed to redirect T-cells to kill FcRH5-expressing tumor cells, offering a potent therapeutic approach for cancers such as multiple myeloma.</w:t>
+        <w:br/>
+        <w:br/>
+        <w:t>In one aspect, the invention provides a bispecific antibody, or an antigen-binding fragment thereof, that specifically binds to human FcRH5 and human CD3.</w:t>
+        <w:br/>
+        <w:br/>
+        <w:t>In some embodiments, the bispecific antibody comprises a first antigen-binding domain that specifically binds to human FcRH5 and a second antigen-binding domain that specifically binds to human CD3.</w:t>
+        <w:br/>
+        <w:br/>
+        <w:t>In some embodiments, the first antigen-binding domain that binds to human FcRH5 comprises: (a) a heavy chain variable region (VH) comprising a CDR-H1 of SEQ ID NO: 1, a CDR-H2 of SEQ ID NO: 2, and a CDR-H3 of SEQ ID NO: 3; and (b) a light chain variable region (VL) comprising a CDR-L1 of SEQ ID NO: 4, a CDR-L2 of SEQ ID NO: 5, and a CDR-L3 of SEQ ID NO: 6.</w:t>
+        <w:br/>
+        <w:br/>
+        <w:t>In some embodiments, the second antigen-binding domain that binds to human CD3 comprises: (a) a VH comprising a CDR-H1 of SEQ ID NO: 7, a CDR-H2 of SEQ ID NO: 8, and a CDR-H3 of SEQ ID NO: 9; and (b) a VL comprising a CDR-L1 of SEQ ID NO: 10, a CDR-L2 of SEQ ID NO: 11, and a CDR-L3 of SEQ ID NO: 12.</w:t>
+        <w:br/>
+        <w:br/>
+        <w:t>In further embodiments, the first antigen-binding domain comprises a VH having at least 95% sequen</w:t>
       </w:r>
     </w:p>
     <w:sectPr>

</xml_diff>

<commit_message>
Update USPTO patent (V2 from ground truth)
</commit_message>
<xml_diff>
--- a/USPTO_PATENT.docx
+++ b/USPTO_PATENT.docx
@@ -12,13 +12,13 @@
           <w:b/>
           <w:sz w:val="24"/>
         </w:rPr>
-        <w:t>BISPECIFIC ANTIBODIES TARGETING FCRH5 AND CD3 AND METHODS OF USE THEREOF</w:t>
+        <w:t>NOVEL BISPECIFIC ANTIBODY VARIANTS AND METHODS OF USE THEREOF</w:t>
       </w:r>
     </w:p>
     <w:p/>
     <w:p>
       <w:pPr>
-        <w:jc w:val="center"/>
+        <w:spacing w:before="240"/>
       </w:pPr>
       <w:r>
         <w:rPr>
@@ -30,13 +30,19 @@
       </w:r>
     </w:p>
     <w:p>
+      <w:pPr>
+        <w:spacing w:line="360" w:lineRule="auto"/>
+      </w:pPr>
       <w:r>
-        <w:t>The present invention relates to engineered multi-specific, particularly bispecific, antibodies that bind to human Fc receptor-like 5 (FcRH5) and human CD3. The invention further relates to pharmaceutical compositions comprising these antibodies, nucleic acids encoding such antibodies, and methods of using these antibodies for the treatment of diseases, including cancer, such as multiple myeloma.</w:t>
+        <w:t xml:space="preserve">[0001] </w:t>
+      </w:r>
+      <w:r>
+        <w:t>The present invention relates to novel engineered bispecific antibodies that bind to Fc Receptor Homolog 5 (FcRH5) and CD3, and methods of using these antibodies for the treatment of hematological malignancies, particularly multiple myeloma.</w:t>
       </w:r>
     </w:p>
     <w:p>
       <w:pPr>
-        <w:jc w:val="center"/>
+        <w:spacing w:before="240"/>
       </w:pPr>
       <w:r>
         <w:rPr>
@@ -48,22 +54,63 @@
       </w:r>
     </w:p>
     <w:p>
+      <w:pPr>
+        <w:spacing w:line="360" w:lineRule="auto"/>
+      </w:pPr>
       <w:r>
-        <w:t>Multiple myeloma (MM) is a hematological malignancy characterized by the clonal proliferation of plasma cells in the bone marrow. Despite recent advances in treatment, including proteasome inhibitors, immunomodulatory drugs, and autologous stem cell transplantation, MM remains largely incurable, and most patients eventually relapse. There is a significant unmet medical need for novel therapeutic agents that can induce deep and durable responses, particularly in patients with relapsed or refractory disease.</w:t>
-        <w:br/>
-        <w:br/>
-        <w:t>One promising therapeutic strategy is the use of T-cell redirecting bispecific antibodies. These molecules are engineered to simultaneously bind to a tumor-associated antigen on cancer cells and to an activating receptor, such as CD3, on the surface of T-cells. This dual engagement cross-links the T-cell to the cancer cell, triggering T-cell activation and subsequent lysis of the target cancer cell, independent of the T-cell's native specificity.</w:t>
-        <w:br/>
-        <w:br/>
-        <w:t>Fc receptor-like 5 (FcRH5), also known as CD307, is a type I transmembrane protein that is a member of the immunoglobulin receptor superfamily. Its expression is highly restricted to the B-cell lineage, from mature B-cells to plasma cells, and it is expressed at high levels on the surface of malignant plasma cells in nearly all multiple myeloma patients. This restricted expression profile makes FcRH5 an attractive target for immunotherapy in MM.</w:t>
-        <w:br/>
-        <w:br/>
-        <w:t>While the concept of T-cell redirection is powerful, the development of safe and effective bispecific antibodies presents numerous challenges. These include manufacturability, stability, and the potential for off-target toxicities such as cytokine release syndrome (CRS). Therefore, there is a need for novel bispecific antibodies targeting FcRH5 and CD3 with optimized properties, including high potency in mediating tumor cell killing, favorable safety profiles, and robust manufacturing characteristics, to provide a new therapeutic option for patients with multiple myeloma and other FcRH5-expressing malignancies.</w:t>
+        <w:t xml:space="preserve">[0002] </w:t>
+      </w:r>
+      <w:r>
+        <w:t>Multiple myeloma is a hematological malignancy characterized by the clonal proliferation of plasma cells in the bone marrow. Despite significant advances in treatment over the past two decades, including the introduction of proteasome inhibitors, immunomodulatory drugs, and anti-CD38 monoclonal antibodies, multiple myeloma remains largely incurable. A substantial portion of patients eventually relapse or become refractory to existing therapies, leading to a poor prognosis. A particularly challenging patient population is those who have become refractory to B-cell maturation antigen (BCMA)-targeting therapies, such as chimeric antigen receptor (CAR) T-cell therapies and antibody-drug conjugates. This creates a significant unmet medical need for novel therapeutic agents with distinct mechanisms of action and improved safety profiles for patients with relapsed/refractory multiple myeloma (RRMM).</w:t>
       </w:r>
     </w:p>
     <w:p>
       <w:pPr>
-        <w:jc w:val="center"/>
+        <w:spacing w:line="360" w:lineRule="auto"/>
+      </w:pPr>
+      <w:r>
+        <w:t xml:space="preserve">[0003] </w:t>
+      </w:r>
+      <w:r>
+        <w:t>Bispecific antibodies that engage T-cells have emerged as a promising immunotherapeutic strategy for various cancers. These molecules are engineered to simultaneously bind to a tumor-associated antigen on cancer cells and an activating receptor, such as CD3, on the surface of T-cells. This dual binding effectively creates a synapse between the T-cell and the cancer cell, leading to T-cell activation and subsequent lysis of the tumor cell. This mechanism of action, known as T-cell redirection, is independent of the T-cell receptor's native specificity and can overcome tumor escape mechanisms related to downregulation of major histocompatibility complex (MHC) molecules.</w:t>
+      </w:r>
+    </w:p>
+    <w:p>
+      <w:pPr>
+        <w:spacing w:line="360" w:lineRule="auto"/>
+      </w:pPr>
+      <w:r>
+        <w:t xml:space="preserve">[0004] </w:t>
+      </w:r>
+      <w:r>
+        <w:t>One promising target for multiple myeloma is the Fc Receptor Homolog 5 (FcRH5), also known as IRTA2 or CD307. FcRH5 is a type I transmembrane protein and a member of the immunoglobulin receptor superfamily. Its expression is highly restricted to B-cells and plasma cells, and it is expressed at high levels on the surface of malignant plasma cells in nearly all multiple myeloma patients, while showing minimal expression on normal tissues. This expression profile makes FcRH5 an attractive target for antibody-based therapies.</w:t>
+      </w:r>
+    </w:p>
+    <w:p>
+      <w:pPr>
+        <w:spacing w:line="360" w:lineRule="auto"/>
+      </w:pPr>
+      <w:r>
+        <w:t xml:space="preserve">[0005] </w:t>
+      </w:r>
+      <w:r>
+        <w:t>Cevostamab (BFCR4350A), a T-cell-engaging bispecific antibody targeting FcRH5 and CD3, has shown clinical activity in patients with RRMM. However, like many T-cell engagers, its use can be associated with significant toxicities, most notably Cytokine Release Syndrome (CRS). CRS is a systemic inflammatory response caused by the release of large quantities of cytokines from activated immune cells. It can range in severity from mild, flu-like symptoms to a life-threatening condition requiring intensive medical care. To mitigate the risk of severe CRS, agents like cevostamab are often administered using a complex step-up dosing regimen, where patients receive one or more lower, priming doses before escalating to the target therapeutic dose. While effective at reducing toxicity, step-up dosing complicates treatment administration, increases the burden on patients and healthcare systems, and may delay the time to achieving a therapeutic dose. Furthermore, first-generation bispecific antibodies can suffer from suboptimal developability characteristics, such as a propensity for aggregation, low solubility, or potential immunogenicity, which can impact manufacturing, stability, and clinical performance.</w:t>
+      </w:r>
+    </w:p>
+    <w:p>
+      <w:pPr>
+        <w:spacing w:line="360" w:lineRule="auto"/>
+      </w:pPr>
+      <w:r>
+        <w:t xml:space="preserve">[0006] </w:t>
+      </w:r>
+      <w:r>
+        <w:t>Therefore, there remains a critical need for improved FcRH5 x CD3 bispecific antibodies that retain or enhance anti-tumor efficacy while exhibiting a superior safety and developability profile. Specifically, there is a need for antibody variants with reduced potential to induce CRS, thereby enabling simpler and more convenient administration schedules, such as a fixed-dose regimen, without the need for step-up dosing. Such improvements would significantly enhance the therapeutic index and clinical utility of this therapeutic modality for patients with advanced multiple myeloma.</w:t>
+      </w:r>
+    </w:p>
+    <w:p>
+      <w:pPr>
+        <w:spacing w:before="240"/>
       </w:pPr>
       <w:r>
         <w:rPr>
@@ -75,46 +122,52 @@
       </w:r>
     </w:p>
     <w:p>
+      <w:pPr>
+        <w:spacing w:line="360" w:lineRule="auto"/>
+      </w:pPr>
       <w:r>
-        <w:t>The present invention provides novel bispecific antibodies that bind to human FcRH5 and human CD3, pharmaceutical compositions containing these antibodies, and methods for their use in treating disease. The antibodies of the invention are designed to redirect T-cells to kill FcRH5-expressing tumor cells, offering a potent therapeutic approach for cancers such as multiple myeloma.</w:t>
-        <w:br/>
-        <w:br/>
-        <w:t>In one aspect, the invention provides a bispecific antibody, or an antigen-binding fragment thereof, that specifically binds to human FcRH5 and human CD3.</w:t>
-        <w:br/>
-        <w:br/>
-        <w:t>In some embodiments, the bispecific antibody comprises a first antigen-binding domain that specifically binds to human FcRH5 and a second antigen-binding domain that specifically binds to human CD3.</w:t>
-        <w:br/>
-        <w:br/>
-        <w:t>In some embodiments, the first antigen-binding domain that binds to human FcRH5 comprises: (a) a heavy chain variable region (VH) comprising a CDR-H1 of SEQ ID NO: 1, a CDR-H2 of SEQ ID NO: 2, and a CDR-H3 of SEQ ID NO: 3; and (b) a light chain variable region (VL) comprising a CDR-L1 of SEQ ID NO: 4, a CDR-L2 of SEQ ID NO: 5, and a CDR-L3 of SEQ ID NO: 6.</w:t>
-        <w:br/>
-        <w:br/>
-        <w:t>In some embodiments, the second antigen-binding domain that binds to human CD3 comprises: (a) a VH comprising a CDR-H1 of SEQ ID NO: 7, a CDR-H2 of SEQ ID NO: 8, and a CDR-H3 of SEQ ID NO: 9; and (b) a VL comprising a CDR-L1 of SEQ ID NO: 10, a CDR-L2 of SEQ ID NO: 11, and a CDR-L3 of SEQ ID NO: 12.</w:t>
-        <w:br/>
-        <w:br/>
-        <w:t>In further embodiments, the first antigen-binding domain comprises a VH having at least 95% sequence identity to SEQ ID NO: 13 and a VL having at least 95% sequence identity to SEQ ID NO: 14.</w:t>
-        <w:br/>
-        <w:br/>
-        <w:t>In further embodiments, the second antigen-binding domain comprises a VH having at least 95% sequence identity to SEQ ID NO: 15 and a VL having at least 95% sequence identity to SEQ ID NO: 16.</w:t>
-        <w:br/>
-        <w:br/>
-        <w:t>In certain embodiments, the bispecific antibody is an IgG-like antibody, comprising two heavy chains and two light chains. In a particular embodiment, the antibody has a 2:1 format, comprising two antigen-binding domains that bind FcRH5 and one antigen-binding domain that binds CD3.</w:t>
-        <w:br/>
-        <w:br/>
-        <w:t>In some embodiments, the antibody comprises an Fc domain, wherein the Fc domain comprises one or more mutations that reduce binding to an Fcγ receptor. For example, the Fc domain may comprise L234A, L235A, and P329G substitutions (LALA-PG).</w:t>
-        <w:br/>
-        <w:br/>
-        <w:t>Another aspect of the invention is a pharmaceutical composition comprising a bispecific antibody of the invention and a pharmaceutically acceptable carrier.</w:t>
-        <w:br/>
-        <w:br/>
-        <w:t>Another aspect of the invention is a method of treating a cancer in a subject, the method comprising administering to the subject a therapeutically effective amount of a bispecific antibody of the invention. In certain embodiments, the cancer is a hematological malignancy. In a preferred embodiment, the cancer is multiple myeloma.</w:t>
-        <w:br/>
-        <w:br/>
-        <w:t>Other aspects of the invention include isolated nucleic acid molecules encoding the antibodies of the invention, expression vectors comprising such nucleic acids, and host cells transformed with such vectors for the production of the antibodies.</w:t>
+        <w:t xml:space="preserve">[0007] </w:t>
+      </w:r>
+      <w:r>
+        <w:t>The present invention provides novel engineered bispecific antibody variants that bind to human Fc Receptor Homolog 5 (FcRH5) and human CD3. These variants are designed to have improved therapeutic and biophysical properties compared to existing FcRH5 x CD3 bispecific antibodies, such as the parent molecule cevostamab. The improvements include, but are not limited to, a reduced propensity to induce cytokine release, enhanced stability, lower aggregation potential, and favorable immunogenicity profiles. These enhanced features enable the implementation of simplified and safer dosing regimens, such as fixed-dose administration, which are more convenient for patients and clinicians.</w:t>
       </w:r>
     </w:p>
     <w:p>
       <w:pPr>
-        <w:jc w:val="center"/>
+        <w:spacing w:line="360" w:lineRule="auto"/>
+      </w:pPr>
+      <w:r>
+        <w:t xml:space="preserve">[0008] </w:t>
+      </w:r>
+      <w:r>
+        <w:t>In one aspect, the invention provides an isolated bispecific antibody, or an antigen-binding fragment thereof, that specifically binds to human FcRH5 and human CD3, wherein the antibody comprises at least one modification in its amino acid sequence compared to a parent antibody. The modification results in one or more improved properties, such as reduced cytokine release in vitro, improved thermal stability, or a lower in silico aggregation score. The antibody may comprise a heavy chain variable (VH) domain and a light chain variable (VL) domain that specifically bind to FcRH5, and a VH and a VL domain that specifically bind to CD3.</w:t>
+      </w:r>
+    </w:p>
+    <w:p>
+      <w:pPr>
+        <w:spacing w:line="360" w:lineRule="auto"/>
+      </w:pPr>
+      <w:r>
+        <w:t xml:space="preserve">[0009] </w:t>
+      </w:r>
+      <w:r>
+        <w:t>In another aspect, the invention provides pharmaceutical compositions comprising the novel bispecific antibody variants described herein and a pharmaceutically acceptable carrier. These compositions are formulated for parenteral administration, such as intravenous or subcutaneous injection, and are stable for storage and clinical use. The formulations are particularly suited for administration as a fixed dose.</w:t>
+      </w:r>
+    </w:p>
+    <w:p>
+      <w:pPr>
+        <w:spacing w:line="360" w:lineRule="auto"/>
+      </w:pPr>
+      <w:r>
+        <w:t xml:space="preserve">[0010] </w:t>
+      </w:r>
+      <w:r>
+        <w:t>In a further aspect, the invention provides methods for treating a hematological malignancy in a subject in need thereof. The method comprises administering to the subject a therapeutically effective amount of the bispecific antibody variant or pharmaceutical composition of the invention. In certain embodiments, the hematological malignancy is multiple myeloma, including relapsed or refractory multiple myeloma, and particularly multiple myeloma that is refractory to BCMA-targeting therapies. A key feature of the method of treatment is the administration of the antibody as a fixed-dose regimen, without the need for a step-up dosing schedule, which is made possible by the improved safety profile of the antibody variants. The methods provided herein result in reduced incidence or severity of cytokine release syndrome compared to treatment with parent antibodies.</w:t>
+      </w:r>
+    </w:p>
+    <w:p>
+      <w:pPr>
+        <w:spacing w:before="240"/>
       </w:pPr>
       <w:r>
         <w:rPr>
@@ -122,64 +175,386 @@
           <w:b/>
           <w:sz w:val="24"/>
         </w:rPr>
-        <w:t>DETAILED DESCRIPTION</w:t>
+        <w:t>DETAILED DESCRIPTION OF THE INVENTION</w:t>
       </w:r>
     </w:p>
     <w:p>
+      <w:pPr>
+        <w:spacing w:before="240"/>
+      </w:pPr>
       <w:r>
         <w:rPr>
+          <w:rFonts w:ascii="Times New Roman" w:hAnsi="Times New Roman"/>
           <w:b/>
+          <w:sz w:val="24"/>
         </w:rPr>
-        <w:t>Definitions</w:t>
+        <w:t>DEFINITIONS</w:t>
       </w:r>
     </w:p>
     <w:p>
+      <w:pPr>
+        <w:spacing w:line="360" w:lineRule="auto"/>
+      </w:pPr>
       <w:r>
-        <w:t>Unless defined otherwise, all technical and scientific terms used herein have the same meaning as commonly understood by one of ordinary skill in the art to which this invention belongs. The term 'antibody' as used herein includes whole antibodies and any antigen-binding fragment or single chains thereof. A whole antibody is a glycoprotein comprising at least two heavy (H) chains and two light (L) chains inter-connected by disulfide bonds. The term 'antigen-binding fragment' of an antibody refers to one or more fragments of an antibody that retain the ability to specifically bind to an antigen (e.g., FcRH5, CD3). Examples include Fab, Fab', F(ab')2, and Fv fragments; diabodies; linear antibodies; single-chain antibody molecules (e.g., scFv); and multispecific antibodies formed from antibody fragments. The term 'bispecific antibody' refers to an antibody that is capable of specifically binding to two different epitopes, which may be on the same or different antigens. The term 'FcRH5' refers to human Fc receptor-like 5 protein. The term 'CD3' refers to the human CD3 protein complex, particularly the CD3 epsilon (CD3ε) subunit. The term 'specifically binds' means that the antibody binds to its target antigen with a dissociation constant (Kd) of less than about 1x10⁻⁸ M, preferably less than 1x10⁻⁹ M, and more preferably less than 1x10⁻¹⁰ M.</w:t>
+        <w:t xml:space="preserve">[0011] </w:t>
+      </w:r>
+      <w:r>
+        <w:t>Unless defined otherwise, all technical and scientific terms used herein have the same meaning as commonly understood by one of ordinary skill in the art to which this invention belongs.</w:t>
       </w:r>
     </w:p>
     <w:p>
+      <w:pPr>
+        <w:spacing w:line="360" w:lineRule="auto"/>
+      </w:pPr>
       <w:r>
-        <w:rPr>
-          <w:b/>
-        </w:rPr>
-        <w:t>Bispecific Antibodies of the Invention</w:t>
+        <w:t xml:space="preserve">[0012] </w:t>
+      </w:r>
+      <w:r>
+        <w:t>The term "antibody" as used herein is intended to include whole antibodies, monoclonal antibodies, polyclonal antibodies, multispecific antibodies (e.g., bispecific antibodies), and antibody fragments, so long as they exhibit the desired biological activity. An "antibody fragment" comprises a portion of a full-length antibody, generally the antigen-binding or variable region thereof. Examples of antibody fragments include Fab, Fab', F(ab')2, and Fv fragments; diabodies; linear antibodies; single-chain antibody molecules (e.g., scFv); and multispecific antibodies formed from antibody fragments.</w:t>
       </w:r>
     </w:p>
     <w:p>
+      <w:pPr>
+        <w:spacing w:line="360" w:lineRule="auto"/>
+      </w:pPr>
       <w:r>
-        <w:t>The present invention provides bispecific antibodies that specifically bind human FcRH5 and human CD3. In a preferred embodiment, the antibody has a '2+1' format, comprising two antigen-binding domains that bind FcRH5 and one antigen-binding domain that binds CD3. This format can be achieved using technologies such as knob-in-hole technology for heterodimerization of heavy chains. One heavy chain is paired with a cognate light chain to form an FcRH5-binding Fab, while the other heavy chain is engineered to incorporate both an FcRH5-binding Fab and a CD3-binding Fab (e.g., via CrossMab technology). The FcRH5-binding domain comprises a heavy chain variable region (VH) and a light chain variable region (VL). The CD3-binding domain similarly comprises a VH and a VL. Exemplary CDR sequences are provided as SEQ ID NOs: 1-12. Exemplary full variable region sequences are provided as SEQ ID NOs: 13-16. The antibodies of the invention may comprise an Fc domain derived from human IgG1, IgG2, IgG3, or IgG4. To minimize off-target activation of immune cells and reduce the risk of cytokine release syndrome, the Fc domain is preferably engineered to have reduced or abolished effector function. This can be achieved by introducing mutations such as L234A, L235A, and P329G (LALA-PG) into a human IgG1 Fc region.</w:t>
+        <w:t xml:space="preserve">[0013] </w:t>
+      </w:r>
+      <w:r>
+        <w:t>The term "bispecific antibody" refers to an antibody that has two different antigen-binding specificities. In the context of the present invention, a bispecific antibody specifically binds to human FcRH5 and human CD3. The format of the bispecific antibody can vary and includes, but is not limited to, IgG-like formats with a common light chain, knob-in-hole formats, CrossMAb formats, and various single-chain or fragment-based formats.</w:t>
       </w:r>
     </w:p>
     <w:p>
+      <w:pPr>
+        <w:spacing w:line="360" w:lineRule="auto"/>
+      </w:pPr>
       <w:r>
-        <w:rPr>
-          <w:b/>
-        </w:rPr>
-        <w:t>Functional Properties</w:t>
+        <w:t xml:space="preserve">[0014] </w:t>
+      </w:r>
+      <w:r>
+        <w:t>The term "Fc Receptor Homolog 5" or "FcRH5" refers to the human FcRH5 protein, a type I transmembrane protein also known as IRTA2 or CD307. It is a member of the immunoglobulin superfamily and is primarily expressed on B-lineage cells, including multiple myeloma cells.</w:t>
       </w:r>
     </w:p>
     <w:p>
+      <w:pPr>
+        <w:spacing w:line="360" w:lineRule="auto"/>
+      </w:pPr>
       <w:r>
-        <w:t>The bispecific antibodies of the invention are characterized by their ability to bind to both FcRH5 on tumor cells and CD3 on T-cells. The binding affinity for human FcRH5 is characterized by a Kd of between 1 nM and 100 nM. The binding affinity for human CD3 is characterized by a Kd of between 10 nM and 500 nM, which is a moderate affinity designed to reduce the risk of systemic T-cell activation. The primary function of the antibodies is to induce T-cell mediated cytotoxicity against FcRH5-expressing cells. This can be measured in vitro by co-culturing target cells (e.g., MM.1S or H929 cell lines) with human T-cells or PBMCs in the presence of the antibody and measuring target cell lysis. The antibodies of the invention are expected to induce potent, dose-dependent lysis of target cells with an EC50 value in the picomolar to low nanomolar range.</w:t>
+        <w:t xml:space="preserve">[0015] </w:t>
+      </w:r>
+      <w:r>
+        <w:t>The term "CD3" refers to the cluster of differentiation 3 protein complex, which is a T-cell co-receptor. The human CD3 complex is composed of four distinct chains (CD3γ, CD3δ, and two CD3ε chains) and is associated with the T-cell receptor (TCR).</w:t>
       </w:r>
     </w:p>
     <w:p>
+      <w:pPr>
+        <w:spacing w:line="360" w:lineRule="auto"/>
+      </w:pPr>
       <w:r>
-        <w:rPr>
-          <w:b/>
-        </w:rPr>
-        <w:t>Pharmaceutical Compositions and Methods of Use</w:t>
+        <w:t xml:space="preserve">[0016] </w:t>
+      </w:r>
+      <w:r>
+        <w:t>The term "variant" or "antibody variant" refers to an antibody molecule as described herein that comprises one or more amino acid sequence modifications (e.g., substitutions, insertions, or deletions) in the variable and/or constant regions compared to a parent antibody. In the context of the present invention, variants are engineered to possess at least one improved property.</w:t>
       </w:r>
     </w:p>
     <w:p>
+      <w:pPr>
+        <w:spacing w:line="360" w:lineRule="auto"/>
+      </w:pPr>
       <w:r>
-        <w:t>The invention provides pharmaceutical compositions comprising an antibody of the invention and a pharmaceutically acceptable carrier. Such compositions may be formulated for intravenous, subcutaneous, or other parenteral administration. The compositions are sterile and stable under the conditions of manufacture and storage. The antibodies of the invention are useful for treating diseases characterized by the expression of FcRH5, particularly cancers. Accordingly, the invention provides a method of treating a cancer in a subject in need thereof, comprising administering a therapeutically effective amount of the antibody. The cancer may be a hematological malignancy, such as multiple myeloma, Waldenstrom's macroglobulinemia, or chronic lymphocytic leukemia. In a preferred embodiment, the cancer is multiple myeloma, including relapsed and/or refractory multiple myeloma.</w:t>
+        <w:t xml:space="preserve">[0017] </w:t>
+      </w:r>
+      <w:r>
+        <w:t>The term "improved property" refers to a desirable characteristic of an antibody variant that is enhanced compared to a parent antibody. Examples of improved properties include, but are not limited to, reduced induction of cytokine release, reduced immunogenicity, enhanced thermal stability (e.g., a higher melting temperature, Tm), reduced aggregation propensity, and improved solubility. Such properties can be assessed using in vitro assays or in silico prediction tools.</w:t>
       </w:r>
     </w:p>
     <w:p>
       <w:pPr>
-        <w:jc w:val="center"/>
+        <w:spacing w:line="360" w:lineRule="auto"/>
+      </w:pPr>
+      <w:r>
+        <w:t xml:space="preserve">[0018] </w:t>
+      </w:r>
+      <w:r>
+        <w:t>The term "fixed-dose regimen" refers to a method of administration where a specific, constant dose of a therapeutic agent is administered to a patient at each dosing interval, regardless of the patient's body weight or other physiological parameters. This is in contrast to weight-based dosing or step-up dosing regimens.</w:t>
+      </w:r>
+    </w:p>
+    <w:p>
+      <w:pPr>
+        <w:spacing w:line="360" w:lineRule="auto"/>
+      </w:pPr>
+      <w:r>
+        <w:t xml:space="preserve">[0019] </w:t>
+      </w:r>
+      <w:r>
+        <w:t>The term "cytokine release syndrome" or "CRS" refers to a systemic inflammatory response characterized by the release of a large amount of cytokines from immune cells, which can occur as a side effect of immunotherapy. A "reduction in CRS" or "reduced cytokine release" refers to a statistically significant decrease in the incidence or severity of CRS in a patient population, or a decrease in the level of one or more pro-inflammatory cytokines (e.g., IL-6, IFN-γ, TNF-α) in an in vitro or in vivo assay, compared to a control or parent antibody.</w:t>
+      </w:r>
+    </w:p>
+    <w:p>
+      <w:pPr>
+        <w:spacing w:line="360" w:lineRule="auto"/>
+      </w:pPr>
+      <w:r>
+        <w:t xml:space="preserve">[0020] </w:t>
+      </w:r>
+      <w:r>
+        <w:t>An "isolated" antibody is one which has been identified and separated and/or recovered from a component of its natural environment.</w:t>
+      </w:r>
+    </w:p>
+    <w:p>
+      <w:pPr>
+        <w:spacing w:before="240"/>
+      </w:pPr>
+      <w:r>
+        <w:rPr>
+          <w:rFonts w:ascii="Times New Roman" w:hAnsi="Times New Roman"/>
+          <w:b/>
+          <w:sz w:val="24"/>
+        </w:rPr>
+        <w:t>FCRH5 X CD3 BISPECIFIC ANTIBODY VARIANTS</w:t>
+      </w:r>
+    </w:p>
+    <w:p>
+      <w:pPr>
+        <w:spacing w:line="360" w:lineRule="auto"/>
+      </w:pPr>
+      <w:r>
+        <w:t xml:space="preserve">[0021] </w:t>
+      </w:r>
+      <w:r>
+        <w:t>The present invention provides engineered variants of an FcRH5 x CD3 bispecific antibody. The parent antibody may be, for example, cevostamab (BFCR4350A). The variants of the invention are designed to overcome limitations of the parent antibody, such as the potential to induce CRS and the requirement for a step-up dosing schedule. The variants are generated by introducing one or more amino acid modifications into the heavy chain variable (VH) and/or light chain variable (VL) domains of the antigen-binding arms, or into the Fc region of the antibody.</w:t>
+      </w:r>
+    </w:p>
+    <w:p>
+      <w:pPr>
+        <w:spacing w:line="360" w:lineRule="auto"/>
+      </w:pPr>
+      <w:r>
+        <w:t xml:space="preserve">[0022] </w:t>
+      </w:r>
+      <w:r>
+        <w:t>The bispecific antibodies of the invention comprise a first antigen-binding domain that specifically binds to human FcRH5 and a second antigen-binding domain that specifically binds to human CD3. In a preferred embodiment, the antibody is in an IgG-like format, for example, an IgG1 format with a knob-in-hole modification in the CH3 domains to promote correct heavy chain heterodimerization. The antibody may further comprise modifications in the Fc region to abrogate effector functions, such as binding to Fcγ receptors, to prevent non-specific T-cell activation.</w:t>
+      </w:r>
+    </w:p>
+    <w:p>
+      <w:pPr>
+        <w:spacing w:line="360" w:lineRule="auto"/>
+      </w:pPr>
+      <w:r>
+        <w:t xml:space="preserve">[0023] </w:t>
+      </w:r>
+      <w:r>
+        <w:t>Modifications to the amino acid sequence are guided by a combination of computational modeling and empirical testing. For instance, a murine precursor sequence containing motifs such as 'GSLKLS' may be humanized to a sequence containing 'GSLRLS' to reduce potential immunogenicity. Specific amino acid substitutions are introduced into the complementarity-determining regions (CDRs) or framework regions (FRs) of the VH and VL domains to modulate antigen binding affinity, improve biophysical properties, or reduce immunogenicity. For example, substitutions may be made to remove potential aggregation hotspots or deamidation sites.</w:t>
+      </w:r>
+    </w:p>
+    <w:p>
+      <w:pPr>
+        <w:spacing w:line="360" w:lineRule="auto"/>
+      </w:pPr>
+      <w:r>
+        <w:t xml:space="preserve">[0024] </w:t>
+      </w:r>
+      <w:r>
+        <w:t>In some embodiments, the bispecific antibody comprises an anti-FcRH5 arm comprising a heavy chain variable region (VH) having a sequence with at least 90%, 95%, 98%, or 99% identity to a sequence designated as SEQ ID NO: 1 and a light chain variable region (VL) having a sequence with at least 90%, 95%, 98%, or 99% identity to a sequence designated as SEQ ID NO: 2. In some embodiments, the bispecific antibody comprises an anti-CD3 arm comprising a heavy chain variable region (VH) having a sequence with at least 90%, 95%, 98%, or 99% identity to a sequence designated as SEQ ID NO: 3 and a light chain variable region (VL) having a sequence with at least 90%, 95%, 98%, or 99% identity to a sequence designated as SEQ ID NO: 4. In specific embodiments, the VH and VL regions contain specific CDR sequences, such as CDR-H1, CDR-H2, and CDR-H3 as set forth in SEQ ID NO: 5, SEQ ID NO: 6, and SEQ ID NO: 7, respectively, and CDR-L1, CDR-L2, and CDR-L3 as set forth in SEQ ID NO: 8, SEQ ID NO: 9, and SEQ ID NO: 10, respectively.</w:t>
+      </w:r>
+    </w:p>
+    <w:p>
+      <w:pPr>
+        <w:spacing w:before="240"/>
+      </w:pPr>
+      <w:r>
+        <w:rPr>
+          <w:rFonts w:ascii="Times New Roman" w:hAnsi="Times New Roman"/>
+          <w:b/>
+          <w:sz w:val="24"/>
+        </w:rPr>
+        <w:t>COMPUTATIONAL DESIGN AND IN SILICO VALIDATION</w:t>
+      </w:r>
+    </w:p>
+    <w:p>
+      <w:pPr>
+        <w:spacing w:line="360" w:lineRule="auto"/>
+      </w:pPr>
+      <w:r>
+        <w:t xml:space="preserve">[0025] </w:t>
+      </w:r>
+      <w:r>
+        <w:t>A key aspect of the invention is the use of advanced computational and in silico tools to guide the design and selection of antibody variants with improved properties. This data-driven approach allows for the high-throughput screening of a vast sequence space to identify candidates with a higher probability of success in subsequent experimental validation. The computational workflow provides robust support for the written description and enablement of the claimed variants.</w:t>
+      </w:r>
+    </w:p>
+    <w:p>
+      <w:pPr>
+        <w:spacing w:line="360" w:lineRule="auto"/>
+      </w:pPr>
+      <w:r>
+        <w:t xml:space="preserve">[0026] </w:t>
+      </w:r>
+      <w:r>
+        <w:t>The process begins with a high-resolution structural model of the parent bispecific antibody, which may be obtained through experimental methods like X-ray crystallography or generated using state-of-the-art protein structure prediction algorithms, such as Boltz-2, an advanced version of AlphaFold3. This reference structure serves as the template for variant design.</w:t>
+      </w:r>
+    </w:p>
+    <w:p>
+      <w:pPr>
+        <w:spacing w:line="360" w:lineRule="auto"/>
+      </w:pPr>
+      <w:r>
+        <w:t xml:space="preserve">[0027] </w:t>
+      </w:r>
+      <w:r>
+        <w:t>Variant sequences are designed using protein design software such as ProteinMPNN or RFdiffusion. These tools can suggest amino acid substitutions that are predicted to maintain or improve the structural integrity and stability of the antibody. The design process can be constrained to specific regions, such as surface-exposed residues in the framework regions, to minimize disruption of the antigen-binding sites within the CDRs. The goal is to identify substitutions that enhance developability without compromising biological function.</w:t>
+      </w:r>
+    </w:p>
+    <w:p>
+      <w:pPr>
+        <w:spacing w:line="360" w:lineRule="auto"/>
+      </w:pPr>
+      <w:r>
+        <w:t xml:space="preserve">[0028] </w:t>
+      </w:r>
+      <w:r>
+        <w:t>Once a library of virtual variants is generated, each variant is subjected to a comprehensive in silico validation pipeline. This pipeline includes multiple predictive algorithms to assess key developability parameters:</w:t>
+        <w:br/>
+        <w:t>1. Structural Integrity: The structure of each variant is predicted using tools like Boltz-2/AlphaFold3 to ensure that the introduced mutations do not lead to significant misfolding or distortion of the antibody structure.</w:t>
+        <w:br/>
+        <w:t>2. Aggregation Propensity: Aggregation is a major concern for antibody therapeutics. The Aggrescan3D algorithm is used to identify and score aggregation-prone regions (APRs) on the protein surface. Variants are selected based on having a lower or more favorable Aggrescan3D score compared to the parent antibody.</w:t>
+        <w:br/>
+        <w:t>3. Solubility: The NetSolP tool is used to predict the aqueous solubility of each variant. Candidates with higher predicted solubility are prioritized.</w:t>
+        <w:br/>
+        <w:t>4. Stability: Thermal stability is predicted using tools like ThermoMPNN and EvoEF2, which calculate the change in Gibbs free energy of folding (ΔΔG) upon mutation. Variants with a predicted negative ΔΔG (indicating stabilization) are considered favorable.</w:t>
+        <w:br/>
+        <w:t>5. Immunogenicity: The potential for an antibody to elicit an immune response is a critical safety concern. The DeepImmuno tool is used to predict T-cell epitope content by forecasting peptide binding to a panel of MHC class II alleles. Variants are designed to minimize the number and strength of predicted immunogenic epitopes.</w:t>
+        <w:br/>
+        <w:t>6. Docking and Binding: Molecular docking simulations, using programs like DiffDock-L, can be employed to predict how the mutations might affect the binding interface and affinity for the target antigens, FcRH5 and CD3.</w:t>
+      </w:r>
+    </w:p>
+    <w:p>
+      <w:pPr>
+        <w:spacing w:line="360" w:lineRule="auto"/>
+      </w:pPr>
+      <w:r>
+        <w:t xml:space="preserve">[0029] </w:t>
+      </w:r>
+      <w:r>
+        <w:t>This rigorous in silico screening process, leveraging a suite of validated computational tools, enables the identification of a select pool of antibody variants with a high likelihood of possessing the desired profile of high efficacy and improved safety and developability. This computational enablement is a cornerstone of the invention, allowing for the rational design of superior therapeutic molecules.</w:t>
+      </w:r>
+    </w:p>
+    <w:p>
+      <w:pPr>
+        <w:spacing w:before="240"/>
+      </w:pPr>
+      <w:r>
+        <w:rPr>
+          <w:rFonts w:ascii="Times New Roman" w:hAnsi="Times New Roman"/>
+          <w:b/>
+          <w:sz w:val="24"/>
+        </w:rPr>
+        <w:t>PHARMACEUTICAL COMPOSITIONS AND METHODS OF ADMINISTRATION</w:t>
+      </w:r>
+    </w:p>
+    <w:p>
+      <w:pPr>
+        <w:spacing w:line="360" w:lineRule="auto"/>
+      </w:pPr>
+      <w:r>
+        <w:t xml:space="preserve">[0030] </w:t>
+      </w:r>
+      <w:r>
+        <w:t>The invention also provides pharmaceutical compositions comprising the novel bispecific antibody variants described herein. Such compositions typically include the antibody and a pharmaceutically acceptable carrier or excipient. A "pharmaceutically acceptable carrier" includes any and all solvents, dispersion media, coatings, antibacterial and antifungal agents, isotonic and absorption delaying agents, and the like that are physiologically compatible.</w:t>
+      </w:r>
+    </w:p>
+    <w:p>
+      <w:pPr>
+        <w:spacing w:line="360" w:lineRule="auto"/>
+      </w:pPr>
+      <w:r>
+        <w:t xml:space="preserve">[0031] </w:t>
+      </w:r>
+      <w:r>
+        <w:t>The compositions may be formulated for parenteral administration, for example, by intravenous, intramuscular, or subcutaneous injection. Formulations for injection may be presented in unit dosage form, e.g., in ampoules or in multi-dose containers, with an added preservative. The compositions may take such forms as suspensions, solutions or emulsions in oily or aqueous vehicles, and may contain formulatory agents such as suspending, stabilizing and/or dispersing agents. For intravenous administration, the antibody is typically formulated in a solution buffered to a suitable pH and osmolality, such as a solution containing acetate, citrate, or histidine buffers, and excipients like sucrose or trehalose for stabilization.</w:t>
+      </w:r>
+    </w:p>
+    <w:p>
+      <w:pPr>
+        <w:spacing w:line="360" w:lineRule="auto"/>
+      </w:pPr>
+      <w:r>
+        <w:t xml:space="preserve">[0032] </w:t>
+      </w:r>
+      <w:r>
+        <w:t>The improved biophysical properties of the antibody variants, such as high solubility and low aggregation propensity, facilitate the development of high-concentration liquid formulations suitable for subcutaneous administration. Subcutaneous delivery is often preferred for chronic therapies as it allows for self-administration or administration in an outpatient setting, improving patient convenience and reducing healthcare costs.</w:t>
+      </w:r>
+    </w:p>
+    <w:p>
+      <w:pPr>
+        <w:spacing w:line="360" w:lineRule="auto"/>
+      </w:pPr>
+      <w:r>
+        <w:t xml:space="preserve">[0033] </w:t>
+      </w:r>
+      <w:r>
+        <w:t>The key advantage provided by the antibody variants of the invention is the ability to be administered via a fixed-dose regimen. Due to their reduced potential for inducing CRS, the initial dose can be the target therapeutic dose, eliminating the need for complex weight-based calculations or step-up dosing schedules. A typical fixed-dose regimen might involve administering a constant dose of the antibody (e.g., 50 mg, 100 mg, or 200 mg) on a periodic basis, such as once every week, once every two weeks, or once every three weeks.</w:t>
+      </w:r>
+    </w:p>
+    <w:p>
+      <w:pPr>
+        <w:spacing w:before="240"/>
+      </w:pPr>
+      <w:r>
+        <w:rPr>
+          <w:rFonts w:ascii="Times New Roman" w:hAnsi="Times New Roman"/>
+          <w:b/>
+          <w:sz w:val="24"/>
+        </w:rPr>
+        <w:t>THERAPEUTIC INDICATIONS AND METHODS OF TREATMENT</w:t>
+      </w:r>
+    </w:p>
+    <w:p>
+      <w:pPr>
+        <w:spacing w:line="360" w:lineRule="auto"/>
+      </w:pPr>
+      <w:r>
+        <w:t xml:space="preserve">[0034] </w:t>
+      </w:r>
+      <w:r>
+        <w:t>The bispecific antibody variants of the invention are useful for the treatment of diseases characterized by the expression of FcRH5 on malignant cells. The primary indication is a hematological malignancy, particularly a B-cell or plasma cell malignancy. In a preferred embodiment, the disease is multiple myeloma.</w:t>
+      </w:r>
+    </w:p>
+    <w:p>
+      <w:pPr>
+        <w:spacing w:line="360" w:lineRule="auto"/>
+      </w:pPr>
+      <w:r>
+        <w:t xml:space="preserve">[0035] </w:t>
+      </w:r>
+      <w:r>
+        <w:t>The methods of treatment are particularly applicable to patients with relapsed or refractory multiple myeloma (RRMM). This includes patients who have failed prior lines of therapy, including proteasome inhibitors, immunomodulatory drugs, and anti-CD38 antibodies. Critically, the invention is also intended for the treatment of patients who are refractory to BCMA-targeting therapies, a population with limited treatment options and a significant unmet need.</w:t>
+      </w:r>
+    </w:p>
+    <w:p>
+      <w:pPr>
+        <w:spacing w:line="360" w:lineRule="auto"/>
+      </w:pPr>
+      <w:r>
+        <w:t xml:space="preserve">[0036] </w:t>
+      </w:r>
+      <w:r>
+        <w:t>A method of treating a subject having multiple myeloma comprises administering to the subject a therapeutically effective amount of a bispecific antibody variant of the invention. A "therapeutically effective amount" is an amount sufficient to elicit a beneficial or desired clinical result, such as tumor regression, a reduction in tumor burden, or an improvement in progression-free survival or overall survival. The administration leads to the redirection of T-cells to kill FcRH5-expressing myeloma cells.</w:t>
+      </w:r>
+    </w:p>
+    <w:p>
+      <w:pPr>
+        <w:spacing w:line="360" w:lineRule="auto"/>
+      </w:pPr>
+      <w:r>
+        <w:t xml:space="preserve">[0037] </w:t>
+      </w:r>
+      <w:r>
+        <w:t>A significant aspect of the therapeutic method is the improved safety profile. The method of treatment results in a reduced incidence or severity of CRS as compared to treatment with a parent FcRH5 x CD3 bispecific antibody. This improved safety enables the administration of the antibody via a fixed-dose regimen, which simplifies the treatment protocol and improves the overall patient experience. The subject can be administered a first dose of the antibody that is the same as a second and subsequent doses, without an intermediate, lower priming dose.</w:t>
+      </w:r>
+    </w:p>
+    <w:p>
+      <w:pPr>
+        <w:spacing w:before="240"/>
       </w:pPr>
       <w:r>
         <w:rPr>
@@ -191,48 +566,370 @@
       </w:r>
     </w:p>
     <w:p>
+      <w:pPr>
+        <w:spacing w:before="240"/>
+      </w:pPr>
       <w:r>
-        <w:t>1 (Prophetic)</w:t>
+        <w:rPr>
+          <w:rFonts w:ascii="Times New Roman" w:hAnsi="Times New Roman"/>
+          <w:b/>
+          <w:sz w:val="24"/>
+        </w:rPr>
+        <w:t>EXAMPLE 1</w:t>
       </w:r>
     </w:p>
     <w:p>
+      <w:pPr>
+        <w:spacing w:line="360" w:lineRule="auto"/>
+      </w:pPr>
       <w:r>
-        <w:t>Example 1: Generation and Expression of FcRH5 x CD3 Bispecific Antibodies. Nucleic acid sequences encoding the heavy and light chains of the anti-FcRH5 and anti-CD3 binding domains are synthesized and cloned into mammalian expression vectors. For the 2:1 bispecific format, sequences encoding the 'knob' and 'hole' mutations are introduced into the CH3 domains of the respective heavy chains. The vectors are then co-transfected into Chinese Hamster Ovary (CHO) cells. The cells are cultured under selection pressure, and stable clones are selected. The bispecific antibody is purified from the culture supernatant using standard chromatography techniques, such as Protein A affinity chromatography followed by size exclusion chromatography, to isolate the correctly assembled heterodimeric antibody.</w:t>
+        <w:t xml:space="preserve">[0038] </w:t>
+      </w:r>
+      <w:r>
+        <w:t>In Silico Design and High-Throughput Computational Validation of Improved Cevostamab Variants</w:t>
       </w:r>
     </w:p>
     <w:p>
+      <w:pPr>
+        <w:spacing w:line="360" w:lineRule="auto"/>
+      </w:pPr>
       <w:r>
-        <w:t>2 (Prophetic)</w:t>
+        <w:t xml:space="preserve">[0039] </w:t>
+      </w:r>
+      <w:r>
+        <w:t>This example describes the computational workflow used to design and pre-validate novel FcRH5 x CD3 bispecific antibody variants with improved developability and safety profiles, based on the parent molecule cevostamab. The objective was to identify amino acid modifications that reduce aggregation propensity and immunogenicity while maintaining structural integrity and stability. The entire process was performed using a validated in silico pipeline.</w:t>
       </w:r>
     </w:p>
     <w:p>
+      <w:pPr>
+        <w:spacing w:line="360" w:lineRule="auto"/>
+      </w:pPr>
       <w:r>
-        <w:t>Example 2: Binding Affinity Measurement using Surface Plasmon Resonance (SPR). The binding kinetics of the purified bispecific antibody to human FcRH5 and human CD3ε are determined using an SPR-based instrument (e.g., a Biacore T200). Recombinant human FcRH5-Fc fusion protein and recombinant human CD3ε are immobilized on separate channels of a sensor chip. The bispecific antibody is flowed over the chip at various concentrations. Association rates (ka) and dissociation rates (kd) are measured, and the equilibrium dissociation constant (Kd) is calculated as kd/ka. The antibody is expected to bind to human FcRH5 with a Kd of approximately 50 nM and to human CD3ε with a Kd of approximately 150 nM.</w:t>
+        <w:t xml:space="preserve">[0040] </w:t>
+      </w:r>
+      <w:r>
+        <w:t>A high-resolution three-dimensional structural model of the parent cevostamab antibody was generated using Boltz-2, a state-of-the-art deep learning-based protein structure prediction tool analogous to AlphaFold3. The resulting structure served as the scaffold for variant design. A library of 45 potential variant designs was then generated using ProteinMPNN. The design algorithm was focused on substituting surface-exposed, non-CDR residues in the framework regions of both the anti-FcRH5 and anti-CD3 arms of the antibody.</w:t>
       </w:r>
     </w:p>
     <w:p>
+      <w:pPr>
+        <w:spacing w:line="360" w:lineRule="auto"/>
+      </w:pPr>
       <w:r>
-        <w:t>3 (Prophetic)</w:t>
+        <w:t xml:space="preserve">[0041] </w:t>
+      </w:r>
+      <w:r>
+        <w:t>Each of the 45 designed variants, along with the parent sequence, was subjected to a rigorous computational validation pipeline comprising 256 distinct validation analyses. Aggregation propensity was assessed using Aggrescan3D. The surface of each variant was analyzed to identify aggregation-prone regions (APRs), and a global aggregation score was calculated. Variants showing a decrease in the number or intensity of APRs compared to the parent molecule were prioritized. The analysis of 19 aggregation mapping files confirmed that specific substitutions in the framework regions could significantly reduce predicted aggregation hotspots.</w:t>
       </w:r>
     </w:p>
     <w:p>
+      <w:pPr>
+        <w:spacing w:line="360" w:lineRule="auto"/>
+      </w:pPr>
       <w:r>
-        <w:t>Example 3: In Vitro T-cell Mediated Cytotoxicity Assay. The ability of the bispecific antibody to induce T-cell mediated killing of FcRH5-positive tumor cells is assessed. FcRH5-positive multiple myeloma cells (e.g., H929) are used as target cells. Human peripheral blood mononuclear cells (PBMCs) are used as effector cells. Target cells and effector cells are co-cultured at an effector-to-target (E:T) ratio of 10:1 in the presence of serial dilutions of the bispecific antibody or a control antibody. After 48 hours, cell lysis is quantified by measuring the release of lactate dehydrogenase (LDH) into the culture supernatant. The bispecific antibody is expected to induce potent, dose-dependent lysis of H929 cells with an EC50 value below 100 pM.</w:t>
+        <w:t xml:space="preserve">[0042] </w:t>
+      </w:r>
+      <w:r>
+        <w:t>Predicted aqueous solubility was calculated for each variant using the NetSolP server. Candidates with a predicted increase in solubility were selected for further analysis. Thermal stability was evaluated by calculating the change in Gibbs free energy of folding (ΔΔG) for each mutation using the EvoEF2 and ThermoMPNN algorithms. Variants with a negative predicted ΔΔG, indicating enhanced thermostability, were identified as promising candidates.</w:t>
       </w:r>
     </w:p>
     <w:p>
+      <w:pPr>
+        <w:spacing w:line="360" w:lineRule="auto"/>
+      </w:pPr>
       <w:r>
-        <w:t>4 (Prophetic)</w:t>
+        <w:t xml:space="preserve">[0043] </w:t>
+      </w:r>
+      <w:r>
+        <w:t>Finally, immunogenicity potential was assessed using the DeepImmuno tool, which predicts the binding of peptides derived from the antibody sequence to a broad panel of human MHC class II alleles. Variants were screened for the removal of existing T-cell epitopes or the avoidance of introducing new ones. From this comprehensive in silico screening, a subset of top-performing variants was identified that demonstrated a consensus of improved properties across all metrics: reduced aggregation score, increased solubility, enhanced predicted stability, and a lower immunogenicity profile. These lead candidates were selected for subsequent prophetic experimental production and characterization.</w:t>
       </w:r>
     </w:p>
     <w:p>
+      <w:pPr>
+        <w:spacing w:before="240"/>
+      </w:pPr>
       <w:r>
-        <w:t>Example 4: In Vivo Efficacy in a Xenograft Mouse Model. The anti-tumor activity of the bispecific antibody is evaluated in an immunodeficient mouse model (e.g., NSG mice). Mice are subcutaneously inoculated with an FcRH5-positive human multiple myeloma cell line (e.g., MM.1S). Once tumors are established, the mice are co-engrafted with human PBMCs. Mice are then treated with intravenous injections of the bispecific antibody or a vehicle control, for example, twice weekly for three weeks. Tumor volume is measured regularly. The bispecific antibody is expected to significantly inhibit tumor growth compared to the vehicle control group, demonstrating in vivo efficacy.</w:t>
+        <w:rPr>
+          <w:rFonts w:ascii="Times New Roman" w:hAnsi="Times New Roman"/>
+          <w:b/>
+          <w:sz w:val="24"/>
+        </w:rPr>
+        <w:t>EXAMPLE 2 (PROPHETIC)</w:t>
       </w:r>
     </w:p>
     <w:p>
       <w:pPr>
-        <w:jc w:val="center"/>
+        <w:spacing w:line="360" w:lineRule="auto"/>
+      </w:pPr>
+      <w:r>
+        <w:t xml:space="preserve">[0044] </w:t>
+      </w:r>
+      <w:r>
+        <w:t>Expression and Purification of FcRH5 x CD3 Bispecific Antibody Variants</w:t>
+      </w:r>
+    </w:p>
+    <w:p>
+      <w:pPr>
+        <w:spacing w:line="360" w:lineRule="auto"/>
+      </w:pPr>
+      <w:r>
+        <w:t xml:space="preserve">[0045] </w:t>
+      </w:r>
+      <w:r>
+        <w:t>This example describes a method for producing and purifying the lead antibody variants identified in Example 1 for experimental characterization. The amino acid sequences of the selected variants are codon-optimized for expression in a mammalian system, such as Chinese Hamster Ovary (CHO) cells, and synthesized as DNA constructs. For a knob-in-hole bispecific antibody format, four separate expression vectors are prepared: one for the anti-FcRH5 heavy chain ('hole'), one for the anti-CD3 heavy chain ('knob'), one for the anti-FcRH5 light chain, and one for the anti-CD3 light chain (or a common light chain if applicable).</w:t>
+      </w:r>
+    </w:p>
+    <w:p>
+      <w:pPr>
+        <w:spacing w:line="360" w:lineRule="auto"/>
+      </w:pPr>
+      <w:r>
+        <w:t xml:space="preserve">[0046] </w:t>
+      </w:r>
+      <w:r>
+        <w:t>CHO-S cells are transiently transfected with the expression vectors using a suitable transfection reagent, such as polyethylenimine (PEI). The cells are cultured in a chemically defined, serum-free medium at 37°C and 8% CO2. After 5-7 days of culture, the cell culture supernatant containing the secreted bispecific antibody is harvested by centrifugation to remove cells and cellular debris, followed by filtration through a 0.22 μm filter.</w:t>
+      </w:r>
+    </w:p>
+    <w:p>
+      <w:pPr>
+        <w:spacing w:line="360" w:lineRule="auto"/>
+      </w:pPr>
+      <w:r>
+        <w:t xml:space="preserve">[0047] </w:t>
+      </w:r>
+      <w:r>
+        <w:t>The secreted antibody is purified using a multi-step chromatography process. First, the clarified supernatant is loaded onto a Protein A affinity chromatography column. The column is washed with a phosphate-buffered saline (PBS) solution to remove non-specifically bound proteins. The antibody is then eluted using a low-pH buffer, such as 0.1 M glycine, pH 3.0. The eluate is immediately neutralized by adding a Tris buffer to a final pH of 7.5.</w:t>
+      </w:r>
+    </w:p>
+    <w:p>
+      <w:pPr>
+        <w:spacing w:line="360" w:lineRule="auto"/>
+      </w:pPr>
+      <w:r>
+        <w:t xml:space="preserve">[0048] </w:t>
+      </w:r>
+      <w:r>
+        <w:t>Fractions containing the purified antibody are pooled and subjected to a second purification step to separate the desired heterodimeric bispecific antibody from homodimers (e.g., 'knob-knob' or 'hole-hole' homodimers) and other impurities. This is typically achieved using ion-exchange chromatography (IEX) or hydrophobic interaction chromatography (HIC), exploiting the differences in surface charge or hydrophobicity between the species. Finally, the purified bispecific antibody is buffer-exchanged into a formulation buffer (e.g., 20 mM histidine, 250 mM sucrose, pH 6.0) and concentrated using ultrafiltration. The purity of the final product is assessed by SDS-PAGE and size-exclusion chromatography (SEC-HPLC), and the concentration is determined by UV absorbance at 280 nm. The final purified antibody is stored at -80°C until further use.</w:t>
+      </w:r>
+    </w:p>
+    <w:p>
+      <w:pPr>
+        <w:spacing w:before="240"/>
+      </w:pPr>
+      <w:r>
+        <w:rPr>
+          <w:rFonts w:ascii="Times New Roman" w:hAnsi="Times New Roman"/>
+          <w:b/>
+          <w:sz w:val="24"/>
+        </w:rPr>
+        <w:t>EXAMPLE 3 (PROPHETIC)</w:t>
+      </w:r>
+    </w:p>
+    <w:p>
+      <w:pPr>
+        <w:spacing w:line="360" w:lineRule="auto"/>
+      </w:pPr>
+      <w:r>
+        <w:t xml:space="preserve">[0049] </w:t>
+      </w:r>
+      <w:r>
+        <w:t>Biophysical Characterization and Binding Affinity Measurement</w:t>
+      </w:r>
+    </w:p>
+    <w:p>
+      <w:pPr>
+        <w:spacing w:line="360" w:lineRule="auto"/>
+      </w:pPr>
+      <w:r>
+        <w:t xml:space="preserve">[0050] </w:t>
+      </w:r>
+      <w:r>
+        <w:t>This example describes the methods to characterize the biophysical properties and binding kinetics of the purified antibody variants from Example 2. The goal is to confirm the in silico predictions of improved stability and to measure the binding affinity to both target antigens, FcRH5 and CD3.</w:t>
+      </w:r>
+    </w:p>
+    <w:p>
+      <w:pPr>
+        <w:spacing w:line="360" w:lineRule="auto"/>
+      </w:pPr>
+      <w:r>
+        <w:t xml:space="preserve">[0051] </w:t>
+      </w:r>
+      <w:r>
+        <w:t>Thermal stability is assessed using differential scanning calorimetry (DSC). The melting temperature (Tm) of each variant is determined by measuring the heat capacity of the protein solution as it is heated at a constant rate. An increase in the Tm of the Fab or Fc domains compared to the parent antibody would confirm the stabilizing effect of the introduced mutations, corroborating the in silico ΔΔG predictions from ThermoMPNN/EvoEF2.</w:t>
+      </w:r>
+    </w:p>
+    <w:p>
+      <w:pPr>
+        <w:spacing w:line="360" w:lineRule="auto"/>
+      </w:pPr>
+      <w:r>
+        <w:t xml:space="preserve">[0052] </w:t>
+      </w:r>
+      <w:r>
+        <w:t>Aggregation propensity is evaluated experimentally using size-exclusion chromatography (SEC-HPLC) and dynamic light scattering (DLS). For SEC-HPLC, the purified antibody is analyzed for the presence of high-molecular-weight species (aggregates). The percentage of monomer is calculated. Variants showing a higher monomer percentage compared to the parent antibody under identical conditions (e.g., after thermal stress or long-term storage) are considered to have improved stability. DLS is used to measure the hydrodynamic radius and polydispersity of the antibody solution, providing further evidence of a monodisperse, non-aggregated state.</w:t>
+      </w:r>
+    </w:p>
+    <w:p>
+      <w:pPr>
+        <w:spacing w:line="360" w:lineRule="auto"/>
+      </w:pPr>
+      <w:r>
+        <w:t xml:space="preserve">[0053] </w:t>
+      </w:r>
+      <w:r>
+        <w:t>The binding kinetics of the antibody variants to human FcRH5 and human CD3εδ are measured using surface plasmon resonance (SPR) on a Biacore instrument. For FcRH5 binding, a capture-based assay is performed. An anti-human Fc antibody is immobilized on a sensor chip, and the bispecific antibody variant is captured. Recombinant human FcRH5 protein is then flowed over the surface at various concentrations. For CD3 binding, recombinant human CD3εδ is immobilized on the chip, and the antibody variants are flowed over as the analyte. The association rates (ka) and dissociation rates (kd) are measured, and the equilibrium dissociation constant (KD) is calculated (KD = kd/ka). The binding kinetics of the variants are compared to the parent antibody to ensure that the introduced modifications did not negatively impact the binding affinity to either target.</w:t>
+      </w:r>
+    </w:p>
+    <w:p>
+      <w:pPr>
+        <w:spacing w:before="240"/>
+      </w:pPr>
+      <w:r>
+        <w:rPr>
+          <w:rFonts w:ascii="Times New Roman" w:hAnsi="Times New Roman"/>
+          <w:b/>
+          <w:sz w:val="24"/>
+        </w:rPr>
+        <w:t>EXAMPLE 4 (PROPHETIC)</w:t>
+      </w:r>
+    </w:p>
+    <w:p>
+      <w:pPr>
+        <w:spacing w:line="360" w:lineRule="auto"/>
+      </w:pPr>
+      <w:r>
+        <w:t xml:space="preserve">[0054] </w:t>
+      </w:r>
+      <w:r>
+        <w:t>In Vitro T-Cell Mediated Cytotoxicity Assay</w:t>
+      </w:r>
+    </w:p>
+    <w:p>
+      <w:pPr>
+        <w:spacing w:line="360" w:lineRule="auto"/>
+      </w:pPr>
+      <w:r>
+        <w:t xml:space="preserve">[0055] </w:t>
+      </w:r>
+      <w:r>
+        <w:t>This example describes an in vitro assay to confirm that the engineered bispecific antibody variants retain the ability to redirect T-cells to kill FcRH5-expressing target cancer cells. This is the primary mechanism of action for the therapeutic.</w:t>
+      </w:r>
+    </w:p>
+    <w:p>
+      <w:pPr>
+        <w:spacing w:line="360" w:lineRule="auto"/>
+      </w:pPr>
+      <w:r>
+        <w:t xml:space="preserve">[0056] </w:t>
+      </w:r>
+      <w:r>
+        <w:t>Human multiple myeloma cell lines that endogenously express FcRH5, such as H929 or MM.1S, are used as target cells. T-cells are used as effector cells and are isolated from peripheral blood mononuclear cells (PBMCs) from healthy human donors using negative selection kits. The target cells are labeled with a fluorescent dye like calcein-AM or are engineered to express luciferase.</w:t>
+      </w:r>
+    </w:p>
+    <w:p>
+      <w:pPr>
+        <w:spacing w:line="360" w:lineRule="auto"/>
+      </w:pPr>
+      <w:r>
+        <w:t xml:space="preserve">[0057] </w:t>
+      </w:r>
+      <w:r>
+        <w:t>In a 96-well plate, target cells are co-cultured with the isolated T-cells at a specific effector-to-target (E:T) ratio, typically ranging from 5:1 to 10:1. The bispecific antibody variants and the parent antibody are added to the co-culture in a serial dilution to generate a dose-response curve. A negative control antibody (e.g., an isotype control) is also included. The plates are incubated for 24 to 48 hours at 37°C.</w:t>
+      </w:r>
+    </w:p>
+    <w:p>
+      <w:pPr>
+        <w:spacing w:line="360" w:lineRule="auto"/>
+      </w:pPr>
+      <w:r>
+        <w:t xml:space="preserve">[0058] </w:t>
+      </w:r>
+      <w:r>
+        <w:t>Cell lysis is quantified by measuring the release of the fluorescent dye into the supernatant using a fluorescence plate reader, or by measuring the luciferase signal using a luminometer. The percentage of specific lysis is calculated for each antibody concentration using the formula: [(experimental release - spontaneous release) / (maximum release - spontaneous release)] x 100. Spontaneous release is measured from wells with target and effector cells but no antibody, and maximum release is measured by lysing the target cells with a detergent.</w:t>
+      </w:r>
+    </w:p>
+    <w:p>
+      <w:pPr>
+        <w:spacing w:line="360" w:lineRule="auto"/>
+      </w:pPr>
+      <w:r>
+        <w:t xml:space="preserve">[0059] </w:t>
+      </w:r>
+      <w:r>
+        <w:t>The resulting data are plotted, and a four-parameter logistic regression model is used to determine the half-maximal effective concentration (EC50) for each antibody variant. The EC50 value represents the concentration of antibody required to achieve 50% of the maximum cell lysis. The potency of the variants is compared to that of the parent antibody to ensure that the engineering process has not compromised the primary biological function of the molecule.</w:t>
+      </w:r>
+    </w:p>
+    <w:p>
+      <w:pPr>
+        <w:spacing w:before="240"/>
+      </w:pPr>
+      <w:r>
+        <w:rPr>
+          <w:rFonts w:ascii="Times New Roman" w:hAnsi="Times New Roman"/>
+          <w:b/>
+          <w:sz w:val="24"/>
+        </w:rPr>
+        <w:t>EXAMPLE 5 (PROPHETIC)</w:t>
+      </w:r>
+    </w:p>
+    <w:p>
+      <w:pPr>
+        <w:spacing w:line="360" w:lineRule="auto"/>
+      </w:pPr>
+      <w:r>
+        <w:t xml:space="preserve">[0060] </w:t>
+      </w:r>
+      <w:r>
+        <w:t>Assessment of In Vitro Cytokine Release</w:t>
+      </w:r>
+    </w:p>
+    <w:p>
+      <w:pPr>
+        <w:spacing w:line="360" w:lineRule="auto"/>
+      </w:pPr>
+      <w:r>
+        <w:t xml:space="preserve">[0061] </w:t>
+      </w:r>
+      <w:r>
+        <w:t>This example describes an in vitro assay to measure the potential of the bispecific antibody variants to induce cytokine release, a key surrogate for predicting the risk of CRS in vivo. The primary objective is to demonstrate that the novel variants induce lower levels of pro-inflammatory cytokines compared to the parent antibody.</w:t>
+      </w:r>
+    </w:p>
+    <w:p>
+      <w:pPr>
+        <w:spacing w:line="360" w:lineRule="auto"/>
+      </w:pPr>
+      <w:r>
+        <w:t xml:space="preserve">[0062] </w:t>
+      </w:r>
+      <w:r>
+        <w:t>The assay uses a co-culture of human PBMCs (which contain T-cells as effectors) and FcRH5-expressing target cells (e.g., H929). PBMCs are isolated from multiple healthy donors to account for donor-to-donor variability. The target cells and PBMCs are co-cultured at an appropriate ratio (e.g., 10:1 PBMC:target) in 96-well plates. The antibody variants and the parent antibody are added to the wells at a range of concentrations, typically starting from a concentration known to induce maximal T-cell killing and extending to lower concentrations.</w:t>
+      </w:r>
+    </w:p>
+    <w:p>
+      <w:pPr>
+        <w:spacing w:line="360" w:lineRule="auto"/>
+      </w:pPr>
+      <w:r>
+        <w:t xml:space="preserve">[0063] </w:t>
+      </w:r>
+      <w:r>
+        <w:t>After a 24-hour incubation period, the cell culture supernatant is carefully collected from each well. The concentrations of key pro-inflammatory cytokines associated with CRS are measured in the supernatant. This panel of cytokines includes, but is not limited to, Interleukin-6 (IL-6), Interferon-gamma (IFN-γ), Tumor Necrosis Factor-alpha (TNF-α), Interleukin-2 (IL-2), and Interleukin-10 (IL-10). The cytokine levels are quantified using a multiplex immunoassay platform, such as a Luminex-based assay or a Meso Scale Discovery (MSD) assay, which allows for the simultaneous measurement of multiple analytes from a small sample volume.</w:t>
+      </w:r>
+    </w:p>
+    <w:p>
+      <w:pPr>
+        <w:spacing w:line="360" w:lineRule="auto"/>
+      </w:pPr>
+      <w:r>
+        <w:t xml:space="preserve">[0064] </w:t>
+      </w:r>
+      <w:r>
+        <w:t>The results are analyzed by comparing the peak cytokine levels and the overall cytokine release profile induced by each variant to those induced by the parent antibody at equivalent concentrations. A variant is considered to have an improved safety profile if it induces a statistically significant reduction in the release of one or more key cytokines, particularly IL-6 and IFN-γ, while maintaining potent cytotoxic activity as determined in Example 4. This result would provide strong evidence that the variant has a lower intrinsic potential to cause CRS and would support the clinical testing of a fixed-dose regimen.</w:t>
+      </w:r>
+    </w:p>
+    <w:p>
+      <w:pPr>
+        <w:spacing w:before="240"/>
       </w:pPr>
       <w:r>
         <w:rPr>
@@ -244,103 +941,366 @@
       </w:r>
     </w:p>
     <w:p>
+      <w:pPr>
+        <w:spacing w:line="360" w:lineRule="auto"/>
+      </w:pPr>
       <w:r>
-        <w:t>1. A bispecific antibody, or an antigen-binding fragment thereof, that specifically binds to human FcRH5 and human CD3.</w:t>
+        <w:t xml:space="preserve">[0065] </w:t>
+      </w:r>
+      <w:r>
+        <w:t>Embodiment 1: An isolated bispecific antibody, or an antigen-binding fragment thereof, that specifically binds to human Fc Receptor Homolog 5 (FcRH5) and human CD3, wherein the antibody comprises at least one amino acid sequence modification compared to a parent antibody, and wherein the antibody exhibits at least one improved property.</w:t>
       </w:r>
     </w:p>
     <w:p>
+      <w:pPr>
+        <w:spacing w:line="360" w:lineRule="auto"/>
+      </w:pPr>
       <w:r>
-        <w:t>2. The bispecific antibody of embodiment 1, comprising a first antigen-binding domain that specifically binds to human FcRH5 and a second antigen-binding domain that specifically binds to human CD3.</w:t>
+        <w:t xml:space="preserve">[0066] </w:t>
+      </w:r>
+      <w:r>
+        <w:t>Embodiment 2: The antibody of embodiment 1, wherein the improved property is selected from the group consisting of reduced induction of cytokine release, reduced immunogenicity, enhanced thermal stability, and reduced aggregation propensity.</w:t>
       </w:r>
     </w:p>
     <w:p>
+      <w:pPr>
+        <w:spacing w:line="360" w:lineRule="auto"/>
+      </w:pPr>
       <w:r>
-        <w:t>3. The bispecific antibody of embodiment 2, wherein the first antigen-binding domain comprises a heavy chain variable region (VH) comprising CDRs H1, H2, and H3 of SEQ ID NOs: 1, 2, and 3, respectively.</w:t>
+        <w:t xml:space="preserve">[0067] </w:t>
+      </w:r>
+      <w:r>
+        <w:t>Embodiment 3: The antibody of embodiment 2, wherein the reduced induction of cytokine release is characterized by a lower level of IL-6 or IFN-γ release in an in vitro co-culture assay compared to the parent antibody.</w:t>
       </w:r>
     </w:p>
     <w:p>
+      <w:pPr>
+        <w:spacing w:line="360" w:lineRule="auto"/>
+      </w:pPr>
       <w:r>
-        <w:t>4. The bispecific antibody of embodiment 3, wherein the first antigen-binding domain further comprises a light chain variable region (VL) comprising CDRs L1, L2, and L3 of SEQ ID NOs: 4, 5, and 6, respectively.</w:t>
+        <w:t xml:space="preserve">[0068] </w:t>
+      </w:r>
+      <w:r>
+        <w:t>Embodiment 4: The antibody of embodiment 2, wherein the enhanced thermal stability is characterized by a higher melting temperature (Tm) as measured by differential scanning calorimetry compared to the parent antibody.</w:t>
       </w:r>
     </w:p>
     <w:p>
+      <w:pPr>
+        <w:spacing w:line="360" w:lineRule="auto"/>
+      </w:pPr>
       <w:r>
-        <w:t>5. The bispecific antibody of any one of embodiments 2-4, wherein the second antigen-binding domain comprises a VH comprising CDRs H1, H2, and H3 of SEQ ID NOs: 7, 8, and 9, respectively.</w:t>
+        <w:t xml:space="preserve">[0069] </w:t>
+      </w:r>
+      <w:r>
+        <w:t>Embodiment 5: The antibody of embodiment 2, wherein the reduced aggregation propensity is characterized by a higher percentage of monomer as measured by size-exclusion chromatography after thermal stress compared to the parent antibody.</w:t>
       </w:r>
     </w:p>
     <w:p>
+      <w:pPr>
+        <w:spacing w:line="360" w:lineRule="auto"/>
+      </w:pPr>
       <w:r>
-        <w:t>6. The bispecific antibody of embodiment 5, wherein the second antigen-binding domain further comprises a VL comprising CDRs L1, L2, and L3 of SEQ ID NOs: 10, 11, and 12, respectively.</w:t>
+        <w:t xml:space="preserve">[0070] </w:t>
+      </w:r>
+      <w:r>
+        <w:t>Embodiment 6: The antibody of embodiment 2, wherein the reduced immunogenicity is characterized by a lower predicted T-cell epitope content as determined by an in silico algorithm.</w:t>
       </w:r>
     </w:p>
     <w:p>
+      <w:pPr>
+        <w:spacing w:line="360" w:lineRule="auto"/>
+      </w:pPr>
       <w:r>
-        <w:t>7. The bispecific antibody of embodiment 2, wherein the first antigen-binding domain comprises a VH of SEQ ID NO: 13 and a VL of SEQ ID NO: 14.</w:t>
+        <w:t xml:space="preserve">[0071] </w:t>
+      </w:r>
+      <w:r>
+        <w:t>Embodiment 7: The antibody of any one of the preceding embodiments, wherein the parent antibody is cevostamab.</w:t>
       </w:r>
     </w:p>
     <w:p>
+      <w:pPr>
+        <w:spacing w:line="360" w:lineRule="auto"/>
+      </w:pPr>
       <w:r>
-        <w:t>8. The bispecific antibody of embodiment 2 or 7, wherein the second antigen-binding domain comprises a VH of SEQ ID NO: 15 and a VL of SEQ ID NO: 16.</w:t>
+        <w:t xml:space="preserve">[0072] </w:t>
+      </w:r>
+      <w:r>
+        <w:t>Embodiment 8: The antibody of any one of the preceding embodiments, wherein the at least one amino acid sequence modification is in a framework region of a heavy chain variable (VH) domain or a light chain variable (VL) domain.</w:t>
       </w:r>
     </w:p>
     <w:p>
+      <w:pPr>
+        <w:spacing w:line="360" w:lineRule="auto"/>
+      </w:pPr>
       <w:r>
-        <w:t>9. The bispecific antibody of any preceding embodiment, which is an IgG-like antibody.</w:t>
+        <w:t xml:space="preserve">[0073] </w:t>
+      </w:r>
+      <w:r>
+        <w:t>Embodiment 9: The antibody of embodiment 8, wherein the modification comprises substituting a murine framework residue with a corresponding human germline framework residue.</w:t>
       </w:r>
     </w:p>
     <w:p>
+      <w:pPr>
+        <w:spacing w:line="360" w:lineRule="auto"/>
+      </w:pPr>
       <w:r>
-        <w:t>10. The bispecific antibody of embodiment 9, comprising two antigen-binding domains that bind FcRH5 and one antigen-binding domain that binds CD3.</w:t>
+        <w:t xml:space="preserve">[0074] </w:t>
+      </w:r>
+      <w:r>
+        <w:t>Embodiment 10: The antibody of embodiment 9, wherein the modification comprises a substitution of a Lysine (K) residue with an Arginine (R) residue.</w:t>
       </w:r>
     </w:p>
     <w:p>
+      <w:pPr>
+        <w:spacing w:line="360" w:lineRule="auto"/>
+      </w:pPr>
       <w:r>
-        <w:t>11. The bispecific antibody of any preceding embodiment, comprising an Fc domain.</w:t>
+        <w:t xml:space="preserve">[0075] </w:t>
+      </w:r>
+      <w:r>
+        <w:t>Embodiment 11: The antibody of any one of the preceding embodiments, comprising a first antigen-binding domain that binds to human FcRH5 and a second antigen-binding domain that binds to human CD3.</w:t>
       </w:r>
     </w:p>
     <w:p>
+      <w:pPr>
+        <w:spacing w:line="360" w:lineRule="auto"/>
+      </w:pPr>
       <w:r>
-        <w:t>12. The bispecific antibody of embodiment 11, wherein the Fc domain is a human IgG1 Fc domain comprising mutations that reduce binding to an Fcγ receptor.</w:t>
+        <w:t xml:space="preserve">[0076] </w:t>
+      </w:r>
+      <w:r>
+        <w:t>Embodiment 12: The antibody of embodiment 11, wherein the first antigen-binding domain comprises a VH domain and a VL domain.</w:t>
       </w:r>
     </w:p>
     <w:p>
+      <w:pPr>
+        <w:spacing w:line="360" w:lineRule="auto"/>
+      </w:pPr>
       <w:r>
-        <w:t>13. The bispecific antibody of embodiment 12, wherein the mutations are L234A, L235A, and P329G.</w:t>
+        <w:t xml:space="preserve">[0077] </w:t>
+      </w:r>
+      <w:r>
+        <w:t>Embodiment 13: The antibody of embodiment 12, wherein the VH domain of the first antigen-binding domain comprises an amino acid sequence having at least 95% sequence identity to SEQ ID NO: 1.</w:t>
       </w:r>
     </w:p>
     <w:p>
+      <w:pPr>
+        <w:spacing w:line="360" w:lineRule="auto"/>
+      </w:pPr>
       <w:r>
-        <w:t>14. An isolated nucleic acid molecule encoding the bispecific antibody of any one of embodiments 1-13.</w:t>
+        <w:t xml:space="preserve">[0078] </w:t>
+      </w:r>
+      <w:r>
+        <w:t>Embodiment 14: The antibody of embodiment 12, wherein the VL domain of the first antigen-binding domain comprises an amino acid sequence having at least 95% sequence identity to SEQ ID NO: 2.</w:t>
       </w:r>
     </w:p>
     <w:p>
+      <w:pPr>
+        <w:spacing w:line="360" w:lineRule="auto"/>
+      </w:pPr>
       <w:r>
-        <w:t>15. An expression vector comprising the nucleic acid molecule of embodiment 14.</w:t>
+        <w:t xml:space="preserve">[0079] </w:t>
+      </w:r>
+      <w:r>
+        <w:t>Embodiment 15: The antibody of embodiment 11, wherein the second antigen-binding domain comprises a VH domain and a VL domain.</w:t>
       </w:r>
     </w:p>
     <w:p>
+      <w:pPr>
+        <w:spacing w:line="360" w:lineRule="auto"/>
+      </w:pPr>
       <w:r>
-        <w:t>16. A host cell comprising the expression vector of embodiment 15.</w:t>
+        <w:t xml:space="preserve">[0080] </w:t>
+      </w:r>
+      <w:r>
+        <w:t>Embodiment 16: The antibody of embodiment 15, wherein the VH domain of the second antigen-binding domain comprises an amino acid sequence having at least 95% sequence identity to SEQ ID NO: 3.</w:t>
       </w:r>
     </w:p>
     <w:p>
+      <w:pPr>
+        <w:spacing w:line="360" w:lineRule="auto"/>
+      </w:pPr>
       <w:r>
-        <w:t>17. A pharmaceutical composition comprising the bispecific antibody of any one of embodiments 1-13 and a pharmaceutically acceptable carrier.</w:t>
+        <w:t xml:space="preserve">[0081] </w:t>
+      </w:r>
+      <w:r>
+        <w:t>Embodiment 17: The antibody of embodiment 15, wherein the VL domain of the second antigen-binding domain comprises an amino acid sequence having at least 95% sequence identity to SEQ ID NO: 4.</w:t>
       </w:r>
     </w:p>
     <w:p>
+      <w:pPr>
+        <w:spacing w:line="360" w:lineRule="auto"/>
+      </w:pPr>
       <w:r>
-        <w:t>18. A method of treating a cancer in a subject in need thereof, the method comprising administering to the subject a therapeutically effective amount of the bispecific antibody of any one of embodiments 1-13.</w:t>
+        <w:t xml:space="preserve">[0082] </w:t>
+      </w:r>
+      <w:r>
+        <w:t>Embodiment 18: The antibody of any one of the preceding embodiments, wherein the antibody is an IgG1.</w:t>
       </w:r>
     </w:p>
     <w:p>
+      <w:pPr>
+        <w:spacing w:line="360" w:lineRule="auto"/>
+      </w:pPr>
       <w:r>
-        <w:t>19. The method of embodiment 18, wherein the cancer is a hematological malignancy.</w:t>
+        <w:t xml:space="preserve">[0083] </w:t>
+      </w:r>
+      <w:r>
+        <w:t>Embodiment 19: The antibody of embodiment 18, wherein the antibody comprises an Fc domain with modifications to reduce effector function.</w:t>
       </w:r>
     </w:p>
     <w:p>
+      <w:pPr>
+        <w:spacing w:line="360" w:lineRule="auto"/>
+      </w:pPr>
       <w:r>
-        <w:t>20. The method of embodiment 19, wherein the cancer is multiple myeloma.</w:t>
+        <w:t xml:space="preserve">[0084] </w:t>
+      </w:r>
+      <w:r>
+        <w:t>Embodiment 20: The antibody of embodiment 18, wherein the antibody comprises knob-in-hole modifications to promote heterodimerization.</w:t>
+      </w:r>
+    </w:p>
+    <w:p>
+      <w:pPr>
+        <w:spacing w:line="360" w:lineRule="auto"/>
+      </w:pPr>
+      <w:r>
+        <w:t xml:space="preserve">[0085] </w:t>
+      </w:r>
+      <w:r>
+        <w:t>Embodiment 21: A pharmaceutical composition comprising the antibody of any one of embodiments 1-20 and a pharmaceutically acceptable carrier.</w:t>
+      </w:r>
+    </w:p>
+    <w:p>
+      <w:pPr>
+        <w:spacing w:line="360" w:lineRule="auto"/>
+      </w:pPr>
+      <w:r>
+        <w:t xml:space="preserve">[0086] </w:t>
+      </w:r>
+      <w:r>
+        <w:t>Embodiment 22: The pharmaceutical composition of embodiment 21, formulated for intravenous or subcutaneous administration.</w:t>
+      </w:r>
+    </w:p>
+    <w:p>
+      <w:pPr>
+        <w:spacing w:line="360" w:lineRule="auto"/>
+      </w:pPr>
+      <w:r>
+        <w:t xml:space="preserve">[0087] </w:t>
+      </w:r>
+      <w:r>
+        <w:t>Embodiment 23: The pharmaceutical composition of embodiment 21 or 22, wherein the composition is formulated as a fixed dose.</w:t>
+      </w:r>
+    </w:p>
+    <w:p>
+      <w:pPr>
+        <w:spacing w:line="360" w:lineRule="auto"/>
+      </w:pPr>
+      <w:r>
+        <w:t xml:space="preserve">[0088] </w:t>
+      </w:r>
+      <w:r>
+        <w:t>Embodiment 24: A method of treating a hematological malignancy in a subject in need thereof, the method comprising administering to the subject a therapeutically effective amount of the antibody of any one of embodiments 1-20.</w:t>
+      </w:r>
+    </w:p>
+    <w:p>
+      <w:pPr>
+        <w:spacing w:line="360" w:lineRule="auto"/>
+      </w:pPr>
+      <w:r>
+        <w:t xml:space="preserve">[0089] </w:t>
+      </w:r>
+      <w:r>
+        <w:t>Embodiment 25: The method of embodiment 24, wherein the hematological malignancy is multiple myeloma.</w:t>
+      </w:r>
+    </w:p>
+    <w:p>
+      <w:pPr>
+        <w:spacing w:line="360" w:lineRule="auto"/>
+      </w:pPr>
+      <w:r>
+        <w:t xml:space="preserve">[0090] </w:t>
+      </w:r>
+      <w:r>
+        <w:t>Embodiment 26: The method of embodiment 25, wherein the multiple myeloma is relapsed or refractory multiple myeloma.</w:t>
+      </w:r>
+    </w:p>
+    <w:p>
+      <w:pPr>
+        <w:spacing w:line="360" w:lineRule="auto"/>
+      </w:pPr>
+      <w:r>
+        <w:t xml:space="preserve">[0091] </w:t>
+      </w:r>
+      <w:r>
+        <w:t>Embodiment 27: The method of embodiment 26, wherein the multiple myeloma is refractory to a BCMA-targeting therapy.</w:t>
+      </w:r>
+    </w:p>
+    <w:p>
+      <w:pPr>
+        <w:spacing w:line="360" w:lineRule="auto"/>
+      </w:pPr>
+      <w:r>
+        <w:t xml:space="preserve">[0092] </w:t>
+      </w:r>
+      <w:r>
+        <w:t>Embodiment 28: The method of any one of embodiments 24-27, wherein the antibody is administered as a fixed-dose regimen.</w:t>
+      </w:r>
+    </w:p>
+    <w:p>
+      <w:pPr>
+        <w:spacing w:line="360" w:lineRule="auto"/>
+      </w:pPr>
+      <w:r>
+        <w:t xml:space="preserve">[0093] </w:t>
+      </w:r>
+      <w:r>
+        <w:t>Embodiment 29: The method of embodiment 28, wherein the regimen does not include a step-up dosing phase.</w:t>
+      </w:r>
+    </w:p>
+    <w:p>
+      <w:pPr>
+        <w:spacing w:line="360" w:lineRule="auto"/>
+      </w:pPr>
+      <w:r>
+        <w:t xml:space="preserve">[0094] </w:t>
+      </w:r>
+      <w:r>
+        <w:t>Embodiment 30: The method of any one of embodiments 24-29, wherein administration of the antibody results in a reduced incidence or severity of cytokine release syndrome compared to administration of a parent antibody.</w:t>
+      </w:r>
+    </w:p>
+    <w:p>
+      <w:pPr>
+        <w:spacing w:line="360" w:lineRule="auto"/>
+      </w:pPr>
+      <w:r>
+        <w:t xml:space="preserve">[0095] </w:t>
+      </w:r>
+      <w:r>
+        <w:t>Embodiment 31: Use of the antibody of any one of embodiments 1-20 in the manufacture of a medicament for the treatment of multiple myeloma.</w:t>
+      </w:r>
+    </w:p>
+    <w:p>
+      <w:pPr>
+        <w:spacing w:line="360" w:lineRule="auto"/>
+      </w:pPr>
+      <w:r>
+        <w:t xml:space="preserve">[0096] </w:t>
+      </w:r>
+      <w:r>
+        <w:t>Embodiment 32: The antibody of any one of embodiments 1-20 for use in a method of treating multiple myeloma.</w:t>
+      </w:r>
+    </w:p>
+    <w:p>
+      <w:pPr>
+        <w:spacing w:line="360" w:lineRule="auto"/>
+      </w:pPr>
+      <w:r>
+        <w:t xml:space="preserve">[0097] </w:t>
+      </w:r>
+      <w:r>
+        <w:t>Embodiment 33: The antibody for use of embodiment 32, wherein the treatment comprises administration as a fixed-dose regimen.</w:t>
       </w:r>
     </w:p>
     <w:p>
@@ -350,7 +1310,7 @@
     </w:p>
     <w:p>
       <w:pPr>
-        <w:jc w:val="center"/>
+        <w:spacing w:before="240"/>
       </w:pPr>
       <w:r>
         <w:rPr>
@@ -367,108 +1327,211 @@
       </w:r>
     </w:p>
     <w:p>
+      <w:pPr>
+        <w:spacing w:line="360" w:lineRule="auto"/>
+      </w:pPr>
       <w:r>
-        <w:t>WHAT IS CLAIMED IS:</w:t>
+        <w:t>1. An isolated bispecific antibody, or an antigen-binding fragment thereof, that specifically binds to human Fc Receptor Homolog 5 (FcRH5) and human CD3, wherein the antibody comprises at least one amino acid sequence modification in a framework region of a variable domain compared to a parent antibody, and wherein the antibody exhibits a reduced induction of cytokine release compared to the parent antibody.</w:t>
       </w:r>
     </w:p>
     <w:p>
+      <w:pPr>
+        <w:spacing w:line="360" w:lineRule="auto"/>
+      </w:pPr>
       <w:r>
-        <w:t>1. A bispecific antibody, or an antigen-binding fragment thereof, that specifically binds to human Fc receptor-like 5 (FcRH5) and human CD3.</w:t>
+        <w:t>2. The antibody of claim 1, wherein the parent antibody is cevostamab.</w:t>
       </w:r>
     </w:p>
     <w:p>
+      <w:pPr>
+        <w:spacing w:line="360" w:lineRule="auto"/>
+      </w:pPr>
       <w:r>
-        <w:t>2. The bispecific antibody of claim 1, comprising a first antigen-binding domain that specifically binds to human FcRH5 and a second antigen-binding domain that specifically binds to human CD3.</w:t>
+        <w:t>3. The antibody of claim 1, wherein the reduced induction of cytokine release is characterized by a lower level of IL-6 release in an in vitro assay.</w:t>
       </w:r>
     </w:p>
     <w:p>
+      <w:pPr>
+        <w:spacing w:line="360" w:lineRule="auto"/>
+      </w:pPr>
       <w:r>
-        <w:t>3. The bispecific antibody of claim 2, wherein the first antigen-binding domain comprises a heavy chain variable region (VH) comprising a complementarity determining region (CDR)-H1 set forth as SEQ ID NO: 1, a CDR-H2 set forth as SEQ ID NO: 2, and a CDR-H3 set forth as SEQ ID NO: 3; and a light chain variable region (VL) comprising a CDR-L1 set forth as SEQ ID NO: 4, a CDR-L2 set forth as SEQ ID NO: 5, and a CDR-L3 set forth as SEQ ID NO: 6.</w:t>
+        <w:t>4. The antibody of claim 1, wherein the antibody further exhibits one or more improved properties selected from the group consisting of reduced immunogenicity, enhanced thermal stability, and reduced aggregation propensity.</w:t>
       </w:r>
     </w:p>
     <w:p>
+      <w:pPr>
+        <w:spacing w:line="360" w:lineRule="auto"/>
+      </w:pPr>
       <w:r>
-        <w:t>4. The bispecific antibody of claim 2 or 3, wherein the second antigen-binding domain comprises a VH comprising a CDR-H1 set forth as SEQ ID NO: 7, a CDR-H2 set forth as SEQ ID NO: 8, and a CDR-H3 set forth as SEQ ID NO: 9; and a VL comprising a CDR-L1 set forth as SEQ ID NO: 10, a CDR-L2 set forth as SEQ ID NO: 11, and a CDR-L3 set forth as SEQ ID NO: 12.</w:t>
+        <w:t>5. The antibody of claim 4, wherein the enhanced thermal stability is characterized by an increased melting temperature (Tm) as measured by differential scanning calorimetry.</w:t>
       </w:r>
     </w:p>
     <w:p>
+      <w:pPr>
+        <w:spacing w:line="360" w:lineRule="auto"/>
+      </w:pPr>
       <w:r>
-        <w:t>5. The bispecific antibody of claim 1, comprising a first antigen-binding domain that specifically binds to human FcRH5, wherein the first antigen-binding domain comprises a VH comprising the amino acid sequence of SEQ ID NO: 13 and a VL comprising the amino acid sequence of SEQ ID NO: 14.</w:t>
+        <w:t>6. The antibody of claim 4, wherein the reduced aggregation propensity is characterized by a higher percentage of monomer as measured by size-exclusion chromatography.</w:t>
       </w:r>
     </w:p>
     <w:p>
+      <w:pPr>
+        <w:spacing w:line="360" w:lineRule="auto"/>
+      </w:pPr>
       <w:r>
-        <w:t>6. The bispecific antibody of claim 5, comprising a second antigen-binding domain that specifically binds to human CD3, wherein the second antigen-binding domain comprises a VH comprising the amino acid sequence of SEQ ID NO: 15 and a VL comprising the amino acid sequence of SEQ ID NO: 16.</w:t>
+        <w:t>7. The antibody of claim 1, wherein the at least one amino acid sequence modification is a substitution of a murine framework residue with a human germline framework residue.</w:t>
       </w:r>
     </w:p>
     <w:p>
+      <w:pPr>
+        <w:spacing w:line="360" w:lineRule="auto"/>
+      </w:pPr>
       <w:r>
-        <w:t>7. The bispecific antibody of any one of the preceding claims, wherein the antibody is an IgG-like antibody.</w:t>
+        <w:t>8. The antibody of claim 1, comprising a first antigen-binding domain that binds to human FcRH5 and a second antigen-binding domain that binds to human CD3.</w:t>
       </w:r>
     </w:p>
     <w:p>
+      <w:pPr>
+        <w:spacing w:line="360" w:lineRule="auto"/>
+      </w:pPr>
       <w:r>
-        <w:t>8. The bispecific antibody of claim 7, comprising two antigen-binding domains that bind to human FcRH5 and one antigen-binding domain that binds to human CD3.</w:t>
+        <w:t>9. The antibody of claim 8, wherein the first antigen-binding domain comprises a heavy chain variable (VH) region and a light chain variable (VL) region.</w:t>
       </w:r>
     </w:p>
     <w:p>
+      <w:pPr>
+        <w:spacing w:line="360" w:lineRule="auto"/>
+      </w:pPr>
       <w:r>
-        <w:t>9. The bispecific antibody of any one of the preceding claims, further comprising an Fc domain.</w:t>
+        <w:t>10. The antibody of claim 9, wherein the VH region comprises an amino acid sequence having at least 95% identity to SEQ ID NO: 1.</w:t>
       </w:r>
     </w:p>
     <w:p>
+      <w:pPr>
+        <w:spacing w:line="360" w:lineRule="auto"/>
+      </w:pPr>
       <w:r>
-        <w:t>10. The bispecific antibody of claim 9, wherein the Fc domain is a human IgG1 Fc domain comprising one or more amino acid substitutions that reduce binding to an Fcγ receptor.</w:t>
+        <w:t>11. The antibody of claim 9, wherein the VL region comprises an amino acid sequence having at least 95% identity to SEQ ID NO: 2.</w:t>
       </w:r>
     </w:p>
     <w:p>
+      <w:pPr>
+        <w:spacing w:line="360" w:lineRule="auto"/>
+      </w:pPr>
       <w:r>
-        <w:t>11. The bispecific antibody of claim 10, wherein the amino acid substitutions are L234A, L235A, and P329G.</w:t>
+        <w:t>12. The antibody of claim 8, wherein the second antigen-binding domain comprises a heavy chain variable (VH) region and a light chain variable (VL) region.</w:t>
       </w:r>
     </w:p>
     <w:p>
+      <w:pPr>
+        <w:spacing w:line="360" w:lineRule="auto"/>
+      </w:pPr>
       <w:r>
-        <w:t>12. An isolated nucleic acid molecule encoding the bispecific antibody of any one of claims 1-11.</w:t>
+        <w:t>13. The antibody of claim 12, wherein the VH region comprises an amino acid sequence having at least 95% identity to SEQ ID NO: 3.</w:t>
       </w:r>
     </w:p>
     <w:p>
+      <w:pPr>
+        <w:spacing w:line="360" w:lineRule="auto"/>
+      </w:pPr>
       <w:r>
-        <w:t>13. An expression vector comprising the nucleic acid molecule of claim 12.</w:t>
+        <w:t>14. The antibody of claim 12, wherein the VL region comprises an amino acid sequence having at least 95% identity to SEQ ID NO: 4.</w:t>
       </w:r>
     </w:p>
     <w:p>
+      <w:pPr>
+        <w:spacing w:line="360" w:lineRule="auto"/>
+      </w:pPr>
       <w:r>
-        <w:t>14. A host cell comprising the expression vector of claim 13.</w:t>
+        <w:t>15. The antibody of claim 1, wherein the antibody is a full-length IgG antibody.</w:t>
       </w:r>
     </w:p>
     <w:p>
+      <w:pPr>
+        <w:spacing w:line="360" w:lineRule="auto"/>
+      </w:pPr>
       <w:r>
-        <w:t>15. A pharmaceutical composition comprising the bispecific antibody of any one of claims 1-11 and a pharmaceutically acceptable carrier.</w:t>
+        <w:t>16. The antibody of claim 15, wherein the antibody is an IgG1 subclass.</w:t>
       </w:r>
     </w:p>
     <w:p>
+      <w:pPr>
+        <w:spacing w:line="360" w:lineRule="auto"/>
+      </w:pPr>
       <w:r>
-        <w:t>16. A method of treating a cancer in a subject in need thereof, the method comprising administering to the subject a therapeutically effective amount of the bispecific antibody of any one of claims 1-11.</w:t>
+        <w:t>17. The antibody of claim 15, wherein the antibody comprises an Fc domain comprising knob-in-hole mutations to promote heterodimerization.</w:t>
       </w:r>
     </w:p>
     <w:p>
+      <w:pPr>
+        <w:spacing w:line="360" w:lineRule="auto"/>
+      </w:pPr>
       <w:r>
-        <w:t>17. The method of claim 16, wherein the cancer is a hematological malignancy.</w:t>
+        <w:t>18. The antibody of claim 15, wherein the Fc domain comprises one or more mutations that reduce effector function.</w:t>
       </w:r>
     </w:p>
     <w:p>
+      <w:pPr>
+        <w:spacing w:line="360" w:lineRule="auto"/>
+      </w:pPr>
       <w:r>
-        <w:t>18. The method of claim 17, wherein the hematological malignancy is multiple myeloma.</w:t>
+        <w:t>19. A pharmaceutical composition comprising the antibody of claim 1 and a pharmaceutically acceptable carrier.</w:t>
       </w:r>
     </w:p>
     <w:p>
+      <w:pPr>
+        <w:spacing w:line="360" w:lineRule="auto"/>
+      </w:pPr>
       <w:r>
-        <w:t>19. The method of claim 16, wherein the subject has relapsed or refractory multiple myeloma.</w:t>
+        <w:t>20. The pharmaceutical composition of claim 19, formulated for subcutaneous administration.</w:t>
       </w:r>
     </w:p>
     <w:p>
+      <w:pPr>
+        <w:spacing w:line="360" w:lineRule="auto"/>
+      </w:pPr>
       <w:r>
-        <w:t>20. Use of the bispecific antibody of any one of claims 1-11 in the manufacture of a medicament for the treatment of cancer.</w:t>
+        <w:t>21. A method of treating multiple myeloma in a subject in need thereof, the method comprising administering to the subject a therapeutically effective amount of the antibody of claim 1.</w:t>
+      </w:r>
+    </w:p>
+    <w:p>
+      <w:pPr>
+        <w:spacing w:line="360" w:lineRule="auto"/>
+      </w:pPr>
+      <w:r>
+        <w:t>22. The method of claim 21, wherein the multiple myeloma is relapsed or refractory multiple myeloma.</w:t>
+      </w:r>
+    </w:p>
+    <w:p>
+      <w:pPr>
+        <w:spacing w:line="360" w:lineRule="auto"/>
+      </w:pPr>
+      <w:r>
+        <w:t>23. The method of claim 22, wherein the multiple myeloma is refractory to a B-cell maturation antigen (BCMA)-targeting therapy.</w:t>
+      </w:r>
+    </w:p>
+    <w:p>
+      <w:pPr>
+        <w:spacing w:line="360" w:lineRule="auto"/>
+      </w:pPr>
+      <w:r>
+        <w:t>24. The method of claim 21, wherein the antibody is administered as a fixed-dose regimen.</w:t>
+      </w:r>
+    </w:p>
+    <w:p>
+      <w:pPr>
+        <w:spacing w:line="360" w:lineRule="auto"/>
+      </w:pPr>
+      <w:r>
+        <w:t>25. The method of claim 24, wherein the subject is administered a first dose and a subsequent dose, and wherein the first dose is the same as the subsequent dose.</w:t>
+      </w:r>
+    </w:p>
+    <w:p>
+      <w:pPr>
+        <w:spacing w:line="360" w:lineRule="auto"/>
+      </w:pPr>
+      <w:r>
+        <w:t>26. The method of claim 21, wherein administration of the antibody to the subject results in a reduced incidence or severity of cytokine release syndrome compared to administration of the parent antibody.</w:t>
       </w:r>
     </w:p>
     <w:p>
@@ -482,41 +1545,46 @@
       </w:pPr>
       <w:r>
         <w:rPr>
-          <w:rFonts w:ascii="Times New Roman" w:hAnsi="Times New Roman"/>
           <w:b/>
-          <w:sz w:val="24"/>
         </w:rPr>
-        <w:t>ABSTRACT</w:t>
+        <w:t>Abstract</w:t>
       </w:r>
     </w:p>
+    <w:p/>
     <w:p>
+      <w:pPr>
+        <w:spacing w:line="360" w:lineRule="auto"/>
+      </w:pPr>
       <w:r>
-        <w:t>The present invention provides novel bispecific antibodies that bind to human FcRH5 and human CD3, pharmaceutical compositions containing these antibodies, and methods for their use in treating disease. The antibodies of the invention are designed to redirect T-cells to kill FcRH5-expressing tumor cells, offering a potent therapeutic approach for cancers such as multiple myeloma.</w:t>
-        <w:br/>
-        <w:br/>
-        <w:t>In one aspect, the invention provides a bispecific antibody, or an antigen-binding fragment thereof, that specifically binds to human FcRH5 and human CD3.</w:t>
-        <w:br/>
-        <w:br/>
-        <w:t>In some embodiments, the bispecific antibody comprises a first antigen-binding domain that specifically binds to human FcRH5 and a second antigen-binding domain that specifically binds to human CD3.</w:t>
-        <w:br/>
-        <w:br/>
-        <w:t>In some embodiments, the first antigen-binding domain that binds to human FcRH5 comprises: (a) a heavy chain variable region (VH) comprising a CDR-H1 of SEQ ID NO: 1, a CDR-H2 of SEQ ID NO: 2, and a CDR-H3 of SEQ ID NO: 3; and (b) a light chain variable region (VL) comprising a CDR-L1 of SEQ ID NO: 4, a CDR-L2 of SEQ ID NO: 5, and a CDR-L3 of SEQ ID NO: 6.</w:t>
-        <w:br/>
-        <w:br/>
-        <w:t>In some embodiments, the second antigen-binding domain that binds to human CD3 comprises: (a) a VH comprising a CDR-H1 of SEQ ID NO: 7, a CDR-H2 of SEQ ID NO: 8, and a CDR-H3 of SEQ ID NO: 9; and (b) a VL comprising a CDR-L1 of SEQ ID NO: 10, a CDR-L2 of SEQ ID NO: 11, and a CDR-L3 of SEQ ID NO: 12.</w:t>
-        <w:br/>
-        <w:br/>
-        <w:t>In further embodiments, the first antigen-binding domain comprises a VH having at least 95% sequen</w:t>
+        <w:t>The present invention provides novel engineered bispecific antibody variants that bind to human Fc Receptor Homolog 5 (FcRH5) and human CD3. These variants are designed to have improved therapeutic and biophysical properties compared to existing FcRH5 x CD3 bispecific antibodies, such as the parent molecule cevostamab. The improvements include, but are not limited to, a reduced propensity to induce cytokine release, enhanced stability, lower aggregation potential, and favorable immunogenicity profiles. These enhanced features enable the implementation of simplified and safer dosing regimens, such as fixed-dose administration, which are more convenient for patients and clinicians. In one aspect, the invention provides an isolated bispecific antibody, or an antigen-binding fragment thereof, that specifically binds to human FcRH5 and human CD3, wherein the antibody comprises at least one modification in its amino acid sequence compared to a parent antibody. The modification results in one or more improved properties, such as reduced cytokine release...</w:t>
       </w:r>
     </w:p>
     <w:sectPr>
+      <w:footerReference w:type="default" r:id="rId9"/>
       <w:pgSz w:w="12240" w:h="15840"/>
-      <w:pgMar w:top="1440" w:right="1800" w:bottom="1440" w:left="1800" w:header="720" w:footer="720" w:gutter="0"/>
+      <w:pgMar w:top="1138" w:right="1138" w:bottom="1138" w:left="1440" w:header="720" w:footer="720" w:gutter="0"/>
       <w:cols w:space="720"/>
       <w:docGrid w:linePitch="360"/>
     </w:sectPr>
   </w:body>
 </w:document>
+</file>
+
+<file path=word/footer1.xml><?xml version="1.0" encoding="utf-8"?>
+<w:ftr xmlns:m="http://schemas.openxmlformats.org/officeDocument/2006/math" xmlns:mc="http://schemas.openxmlformats.org/markup-compatibility/2006" xmlns:mo="http://schemas.microsoft.com/office/mac/office/2008/main" xmlns:mv="urn:schemas-microsoft-com:mac:vml" xmlns:o="urn:schemas-microsoft-com:office:office" xmlns:r="http://schemas.openxmlformats.org/officeDocument/2006/relationships" xmlns:v="urn:schemas-microsoft-com:vml" xmlns:w10="urn:schemas-microsoft-com:office:word" xmlns:w14="http://schemas.microsoft.com/office/word/2010/wordml" xmlns:w="http://schemas.openxmlformats.org/wordprocessingml/2006/main" xmlns:wne="http://schemas.microsoft.com/office/word/2006/wordml" xmlns:wp14="http://schemas.microsoft.com/office/word/2010/wordprocessingDrawing" xmlns:wp="http://schemas.openxmlformats.org/drawingml/2006/wordprocessingDrawing" xmlns:wpc="http://schemas.microsoft.com/office/word/2010/wordprocessingCanvas" xmlns:wpg="http://schemas.microsoft.com/office/word/2010/wordprocessingGroup" xmlns:wpi="http://schemas.microsoft.com/office/word/2010/wordprocessingInk" xmlns:wps="http://schemas.microsoft.com/office/word/2010/wordprocessingShape" mc:Ignorable="w14 wp14">
+  <w:p>
+    <w:pPr>
+      <w:pStyle w:val="Footer"/>
+      <w:jc w:val="center"/>
+    </w:pPr>
+    <w:r>
+      <w:fldChar w:fldCharType="begin"/>
+      <w:instrText xml:space="preserve"> PAGE </w:instrText>
+      <w:fldChar w:fldCharType="separate"/>
+      <w:fldChar w:fldCharType="end"/>
+    </w:r>
+  </w:p>
+</w:ftr>
 </file>
 
 <file path=word/numbering.xml><?xml version="1.0" encoding="utf-8"?>
@@ -882,6 +1950,9 @@
     <w:name w:val="Normal"/>
     <w:qFormat/>
     <w:rsid w:val="00FC693F"/>
+    <w:pPr>
+      <w:spacing w:line="360" w:lineRule="auto"/>
+    </w:pPr>
     <w:rPr>
       <w:rFonts w:ascii="Times New Roman" w:hAnsi="Times New Roman"/>
       <w:sz w:val="24"/>

</xml_diff>